<commit_message>
modify api key to db
</commit_message>
<xml_diff>
--- a/btc_helper/btc_helper/data/API/BTCE_API_trade.docx
+++ b/btc_helper/btc_helper/data/API/BTCE_API_trade.docx
@@ -10,6 +10,17 @@
         <w:jc w:val="left"/>
         <w:outlineLvl w:val="2"/>
         <w:rPr>
+          <w:rFonts w:ascii="Verdana" w:eastAsia="宋体" w:hAnsi="Verdana" w:cs="宋体"/>
+          <w:b/>
+          <w:bCs/>
+          <w:color w:val="193477"/>
+          <w:kern w:val="0"/>
+          <w:sz w:val="24"/>
+          <w:szCs w:val="24"/>
+        </w:rPr>
+      </w:pPr>
+      <w:r>
+        <w:rPr>
           <w:rFonts w:ascii="Verdana" w:eastAsia="宋体" w:hAnsi="Verdana" w:cs="宋体" w:hint="eastAsia"/>
           <w:b/>
           <w:bCs/>
@@ -18,133 +29,38 @@
           <w:sz w:val="24"/>
           <w:szCs w:val="24"/>
         </w:rPr>
-      </w:pPr>
-      <w:r>
+        <w:t xml:space="preserve"> </w:t>
+      </w:r>
+      <w:bookmarkStart w:id="0" w:name="_GoBack"/>
+      <w:bookmarkEnd w:id="0"/>
+    </w:p>
+    <w:p>
+      <w:pPr>
+        <w:widowControl/>
+        <w:shd w:val="clear" w:color="auto" w:fill="FFFFFF"/>
+        <w:spacing w:after="75"/>
+        <w:jc w:val="left"/>
+        <w:outlineLvl w:val="2"/>
         <w:rPr>
           <w:rFonts w:ascii="Verdana" w:eastAsia="宋体" w:hAnsi="Verdana" w:cs="宋体"/>
           <w:b/>
           <w:bCs/>
           <w:color w:val="193477"/>
           <w:kern w:val="0"/>
-          <w:sz w:val="24"/>
-          <w:szCs w:val="24"/>
-        </w:rPr>
-        <w:t>K</w:t>
-      </w:r>
-      <w:r>
-        <w:rPr>
-          <w:rFonts w:ascii="Verdana" w:eastAsia="宋体" w:hAnsi="Verdana" w:cs="宋体" w:hint="eastAsia"/>
+          <w:sz w:val="52"/>
+          <w:szCs w:val="52"/>
+        </w:rPr>
+      </w:pPr>
+      <w:r>
+        <w:rPr>
+          <w:rFonts w:ascii="Verdana" w:eastAsia="宋体" w:hAnsi="Verdana" w:cs="宋体"/>
           <w:b/>
           <w:bCs/>
           <w:color w:val="193477"/>
           <w:kern w:val="0"/>
-          <w:sz w:val="24"/>
-          <w:szCs w:val="24"/>
-        </w:rPr>
-        <w:t>ey:</w:t>
-      </w:r>
-      <w:r>
-        <w:t xml:space="preserve"> </w:t>
-      </w:r>
-      <w:r>
-        <w:rPr>
-          <w:rFonts w:ascii="Verdana" w:eastAsia="宋体" w:hAnsi="Verdana" w:cs="宋体"/>
-          <w:b/>
-          <w:bCs/>
-          <w:color w:val="193477"/>
-          <w:kern w:val="0"/>
-          <w:sz w:val="24"/>
-          <w:szCs w:val="24"/>
-        </w:rPr>
-        <w:t>HAB2XCLZ-AVJ9P90L-3FTQCS54-3AYITX</w:t>
-      </w:r>
-      <w:bookmarkStart w:id="0" w:name="_GoBack"/>
-      <w:bookmarkEnd w:id="0"/>
-      <w:r>
-        <w:rPr>
-          <w:rFonts w:ascii="Verdana" w:eastAsia="宋体" w:hAnsi="Verdana" w:cs="宋体"/>
-          <w:b/>
-          <w:bCs/>
-          <w:color w:val="193477"/>
-          <w:kern w:val="0"/>
-          <w:sz w:val="24"/>
-          <w:szCs w:val="24"/>
-        </w:rPr>
-        <w:t>UZ-J0I350F5</w:t>
-      </w:r>
-    </w:p>
-    <w:p>
-      <w:pPr>
-        <w:widowControl/>
-        <w:shd w:val="clear" w:color="auto" w:fill="FFFFFF"/>
-        <w:spacing w:after="75"/>
-        <w:jc w:val="left"/>
-        <w:outlineLvl w:val="2"/>
-        <w:rPr>
-          <w:rFonts w:ascii="Verdana" w:eastAsia="宋体" w:hAnsi="Verdana" w:cs="宋体" w:hint="eastAsia"/>
-          <w:b/>
-          <w:bCs/>
-          <w:color w:val="193477"/>
-          <w:kern w:val="0"/>
-          <w:sz w:val="24"/>
-          <w:szCs w:val="24"/>
-        </w:rPr>
-      </w:pPr>
-      <w:r>
-        <w:rPr>
-          <w:rFonts w:ascii="Verdana" w:eastAsia="宋体" w:hAnsi="Verdana" w:cs="宋体" w:hint="eastAsia"/>
-          <w:b/>
-          <w:bCs/>
-          <w:color w:val="193477"/>
-          <w:kern w:val="0"/>
-          <w:sz w:val="24"/>
-          <w:szCs w:val="24"/>
-        </w:rPr>
-        <w:t>Security:</w:t>
-      </w:r>
-      <w:r>
-        <w:t xml:space="preserve"> </w:t>
-      </w:r>
-      <w:r>
-        <w:rPr>
-          <w:rFonts w:ascii="Verdana" w:eastAsia="宋体" w:hAnsi="Verdana" w:cs="宋体"/>
-          <w:b/>
-          <w:bCs/>
-          <w:color w:val="193477"/>
-          <w:kern w:val="0"/>
-          <w:sz w:val="24"/>
-          <w:szCs w:val="24"/>
-        </w:rPr>
-        <w:t>907d485c3d685dbc64b3cb04342901740b8d38df079be6fd849cc1b44258cabe</w:t>
-      </w:r>
-    </w:p>
-    <w:p>
-      <w:pPr>
-        <w:widowControl/>
-        <w:shd w:val="clear" w:color="auto" w:fill="FFFFFF"/>
-        <w:spacing w:after="75"/>
-        <w:jc w:val="left"/>
-        <w:outlineLvl w:val="2"/>
-        <w:rPr>
-          <w:rFonts w:ascii="Verdana" w:eastAsia="宋体" w:hAnsi="Verdana" w:cs="宋体"/>
-          <w:b/>
-          <w:bCs/>
-          <w:color w:val="193477"/>
-          <w:kern w:val="0"/>
           <w:sz w:val="52"/>
           <w:szCs w:val="52"/>
         </w:rPr>
-      </w:pPr>
-      <w:r>
-        <w:rPr>
-          <w:rFonts w:ascii="Verdana" w:eastAsia="宋体" w:hAnsi="Verdana" w:cs="宋体"/>
-          <w:b/>
-          <w:bCs/>
-          <w:color w:val="193477"/>
-          <w:kern w:val="0"/>
-          <w:sz w:val="52"/>
-          <w:szCs w:val="52"/>
-        </w:rPr>
         <w:t>Contents</w:t>
       </w:r>
     </w:p>
@@ -170,29 +86,7 @@
           <w:sz w:val="20"/>
           <w:szCs w:val="20"/>
         </w:rPr>
-        <w:t xml:space="preserve">This API allows </w:t>
-      </w:r>
-      <w:proofErr w:type="gramStart"/>
-      <w:r>
-        <w:rPr>
-          <w:rFonts w:ascii="Verdana" w:eastAsia="宋体" w:hAnsi="Verdana" w:cs="宋体"/>
-          <w:color w:val="000000"/>
-          <w:kern w:val="0"/>
-          <w:sz w:val="20"/>
-          <w:szCs w:val="20"/>
-        </w:rPr>
-        <w:t>to trade on the exchange and receive</w:t>
-      </w:r>
-      <w:proofErr w:type="gramEnd"/>
-      <w:r>
-        <w:rPr>
-          <w:rFonts w:ascii="Verdana" w:eastAsia="宋体" w:hAnsi="Verdana" w:cs="宋体"/>
-          <w:color w:val="000000"/>
-          <w:kern w:val="0"/>
-          <w:sz w:val="20"/>
-          <w:szCs w:val="20"/>
-        </w:rPr>
-        <w:t xml:space="preserve"> information about the account.</w:t>
+        <w:t>This API allows to trade on the exchange and receive information about the account.</w:t>
       </w:r>
     </w:p>
     <w:p>
@@ -605,29 +499,7 @@
           <w:szCs w:val="15"/>
         </w:rPr>
         <w:tab/>
-        <w:t>"</w:t>
-      </w:r>
-      <w:proofErr w:type="gramStart"/>
-      <w:r>
-        <w:rPr>
-          <w:rFonts w:ascii="Verdana" w:eastAsia="宋体" w:hAnsi="Verdana" w:cs="宋体"/>
-          <w:color w:val="000000"/>
-          <w:kern w:val="0"/>
-          <w:sz w:val="15"/>
-          <w:szCs w:val="15"/>
-        </w:rPr>
-        <w:t>success</w:t>
-      </w:r>
-      <w:proofErr w:type="gramEnd"/>
-      <w:r>
-        <w:rPr>
-          <w:rFonts w:ascii="Verdana" w:eastAsia="宋体" w:hAnsi="Verdana" w:cs="宋体"/>
-          <w:color w:val="000000"/>
-          <w:kern w:val="0"/>
-          <w:sz w:val="15"/>
-          <w:szCs w:val="15"/>
-        </w:rPr>
-        <w:t>":1,</w:t>
+        <w:t>"success":1,</w:t>
       </w:r>
     </w:p>
     <w:p>
@@ -676,29 +548,7 @@
           <w:szCs w:val="15"/>
         </w:rPr>
         <w:tab/>
-        <w:t>"return":{</w:t>
-      </w:r>
-      <w:proofErr w:type="gramStart"/>
-      <w:r>
-        <w:rPr>
-          <w:rFonts w:ascii="Verdana" w:eastAsia="宋体" w:hAnsi="Verdana" w:cs="宋体"/>
-          <w:color w:val="000000"/>
-          <w:kern w:val="0"/>
-          <w:sz w:val="15"/>
-          <w:szCs w:val="15"/>
-        </w:rPr>
-        <w:t>&lt;response</w:t>
-      </w:r>
-      <w:proofErr w:type="gramEnd"/>
-      <w:r>
-        <w:rPr>
-          <w:rFonts w:ascii="Verdana" w:eastAsia="宋体" w:hAnsi="Verdana" w:cs="宋体"/>
-          <w:color w:val="000000"/>
-          <w:kern w:val="0"/>
-          <w:sz w:val="15"/>
-          <w:szCs w:val="15"/>
-        </w:rPr>
-        <w:t>&gt;}</w:t>
+        <w:t>"return":{&lt;response&gt;}</w:t>
       </w:r>
     </w:p>
     <w:p>
@@ -868,29 +718,7 @@
           <w:szCs w:val="15"/>
         </w:rPr>
         <w:tab/>
-        <w:t>"</w:t>
-      </w:r>
-      <w:proofErr w:type="gramStart"/>
-      <w:r>
-        <w:rPr>
-          <w:rFonts w:ascii="Verdana" w:eastAsia="宋体" w:hAnsi="Verdana" w:cs="宋体"/>
-          <w:color w:val="000000"/>
-          <w:kern w:val="0"/>
-          <w:sz w:val="15"/>
-          <w:szCs w:val="15"/>
-        </w:rPr>
-        <w:t>success</w:t>
-      </w:r>
-      <w:proofErr w:type="gramEnd"/>
-      <w:r>
-        <w:rPr>
-          <w:rFonts w:ascii="Verdana" w:eastAsia="宋体" w:hAnsi="Verdana" w:cs="宋体"/>
-          <w:color w:val="000000"/>
-          <w:kern w:val="0"/>
-          <w:sz w:val="15"/>
-          <w:szCs w:val="15"/>
-        </w:rPr>
-        <w:t>":0,</w:t>
+        <w:t>"success":0,</w:t>
       </w:r>
     </w:p>
     <w:p>
@@ -939,29 +767,7 @@
           <w:szCs w:val="15"/>
         </w:rPr>
         <w:tab/>
-        <w:t>"error":"</w:t>
-      </w:r>
-      <w:proofErr w:type="gramStart"/>
-      <w:r>
-        <w:rPr>
-          <w:rFonts w:ascii="Verdana" w:eastAsia="宋体" w:hAnsi="Verdana" w:cs="宋体"/>
-          <w:color w:val="000000"/>
-          <w:kern w:val="0"/>
-          <w:sz w:val="15"/>
-          <w:szCs w:val="15"/>
-        </w:rPr>
-        <w:t>&lt;error</w:t>
-      </w:r>
-      <w:proofErr w:type="gramEnd"/>
-      <w:r>
-        <w:rPr>
-          <w:rFonts w:ascii="Verdana" w:eastAsia="宋体" w:hAnsi="Verdana" w:cs="宋体"/>
-          <w:color w:val="000000"/>
-          <w:kern w:val="0"/>
-          <w:sz w:val="15"/>
-          <w:szCs w:val="15"/>
-        </w:rPr>
-        <w:t>&gt;"</w:t>
+        <w:t>"error":"&lt;error&gt;"</w:t>
       </w:r>
     </w:p>
     <w:p>
@@ -1087,6 +893,7 @@
           <w:sz w:val="52"/>
           <w:szCs w:val="52"/>
         </w:rPr>
+        <w:lastRenderedPageBreak/>
         <w:t>Authentication</w:t>
       </w:r>
     </w:p>
@@ -1128,7 +935,6 @@
           <w:szCs w:val="20"/>
         </w:rPr>
       </w:pPr>
-      <w:proofErr w:type="gramStart"/>
       <w:r>
         <w:rPr>
           <w:rFonts w:ascii="Verdana" w:eastAsia="宋体" w:hAnsi="Verdana" w:cs="宋体"/>
@@ -1149,18 +955,7 @@
           <w:sz w:val="20"/>
           <w:szCs w:val="20"/>
         </w:rPr>
-        <w:t> — API key.</w:t>
-      </w:r>
-      <w:proofErr w:type="gramEnd"/>
-      <w:r>
-        <w:rPr>
-          <w:rFonts w:ascii="Verdana" w:eastAsia="宋体" w:hAnsi="Verdana" w:cs="宋体"/>
-          <w:color w:val="000000"/>
-          <w:kern w:val="0"/>
-          <w:sz w:val="20"/>
-          <w:szCs w:val="20"/>
-        </w:rPr>
-        <w:t xml:space="preserve"> API key examples: </w:t>
+        <w:t> — API key. API key examples: </w:t>
       </w:r>
       <w:r>
         <w:rPr>
@@ -1213,7 +1008,6 @@
           <w:szCs w:val="20"/>
         </w:rPr>
       </w:pPr>
-      <w:proofErr w:type="gramStart"/>
       <w:r>
         <w:rPr>
           <w:rFonts w:ascii="Verdana" w:eastAsia="宋体" w:hAnsi="Verdana" w:cs="宋体"/>
@@ -1234,40 +1028,7 @@
           <w:sz w:val="20"/>
           <w:szCs w:val="20"/>
         </w:rPr>
-        <w:t> — Signature.</w:t>
-      </w:r>
-      <w:proofErr w:type="gramEnd"/>
-      <w:r>
-        <w:rPr>
-          <w:rFonts w:ascii="Verdana" w:eastAsia="宋体" w:hAnsi="Verdana" w:cs="宋体"/>
-          <w:color w:val="000000"/>
-          <w:kern w:val="0"/>
-          <w:sz w:val="20"/>
-          <w:szCs w:val="20"/>
-        </w:rPr>
-        <w:t xml:space="preserve"> POST-parameters (</w:t>
-      </w:r>
-      <w:proofErr w:type="gramStart"/>
-      <w:r>
-        <w:rPr>
-          <w:rFonts w:ascii="Verdana" w:eastAsia="宋体" w:hAnsi="Verdana" w:cs="宋体"/>
-          <w:color w:val="000000"/>
-          <w:kern w:val="0"/>
-          <w:sz w:val="20"/>
-          <w:szCs w:val="20"/>
-        </w:rPr>
-        <w:t>?nonce</w:t>
-      </w:r>
-      <w:proofErr w:type="gramEnd"/>
-      <w:r>
-        <w:rPr>
-          <w:rFonts w:ascii="Verdana" w:eastAsia="宋体" w:hAnsi="Verdana" w:cs="宋体"/>
-          <w:color w:val="000000"/>
-          <w:kern w:val="0"/>
-          <w:sz w:val="20"/>
-          <w:szCs w:val="20"/>
-        </w:rPr>
-        <w:t>=1&amp;param0=val0), signed with a Secret key using HMAC-SHA512</w:t>
+        <w:t> — Signature. POST-parameters (?nonce=1&amp;param0=val0), signed with a Secret key using HMAC-SHA512</w:t>
       </w:r>
     </w:p>
     <w:p>
@@ -1571,7 +1332,6 @@
           <w:szCs w:val="20"/>
         </w:rPr>
       </w:pPr>
-      <w:proofErr w:type="gramStart"/>
       <w:r>
         <w:rPr>
           <w:rFonts w:ascii="Verdana" w:eastAsia="宋体" w:hAnsi="Verdana" w:cs="宋体"/>
@@ -1582,7 +1342,6 @@
         </w:rPr>
         <w:t>Minimum nonce value - 1, maximum - 4294967294.</w:t>
       </w:r>
-      <w:proofErr w:type="gramEnd"/>
     </w:p>
     <w:p>
       <w:pPr>
@@ -1807,7 +1566,6 @@
           <w:sz w:val="20"/>
           <w:szCs w:val="20"/>
         </w:rPr>
-        <w:lastRenderedPageBreak/>
         <w:t>PHP:</w:t>
       </w:r>
       <w:r>
@@ -1866,6 +1624,7 @@
           <w:sz w:val="20"/>
           <w:szCs w:val="20"/>
         </w:rPr>
+        <w:lastRenderedPageBreak/>
         <w:t>Python:</w:t>
       </w:r>
       <w:r>
@@ -1898,20 +1657,8 @@
           <w:sz w:val="20"/>
           <w:szCs w:val="20"/>
         </w:rPr>
-        <w:t xml:space="preserve"> by </w:t>
-      </w:r>
-      <w:proofErr w:type="spellStart"/>
-      <w:r>
-        <w:rPr>
-          <w:rFonts w:ascii="Verdana" w:eastAsia="宋体" w:hAnsi="Verdana" w:cs="宋体"/>
-          <w:color w:val="000000"/>
-          <w:kern w:val="0"/>
-          <w:sz w:val="20"/>
-          <w:szCs w:val="20"/>
-        </w:rPr>
-        <w:t>miraclemax</w:t>
-      </w:r>
-      <w:proofErr w:type="spellEnd"/>
+        <w:t> by miraclemax</w:t>
+      </w:r>
     </w:p>
     <w:p>
       <w:pPr>
@@ -1968,20 +1715,8 @@
           <w:sz w:val="20"/>
           <w:szCs w:val="20"/>
         </w:rPr>
-        <w:t xml:space="preserve"> by </w:t>
-      </w:r>
-      <w:proofErr w:type="spellStart"/>
-      <w:r>
-        <w:rPr>
-          <w:rFonts w:ascii="Verdana" w:eastAsia="宋体" w:hAnsi="Verdana" w:cs="宋体"/>
-          <w:color w:val="000000"/>
-          <w:kern w:val="0"/>
-          <w:sz w:val="20"/>
-          <w:szCs w:val="20"/>
-        </w:rPr>
-        <w:t>alanmcintyre</w:t>
-      </w:r>
-      <w:proofErr w:type="spellEnd"/>
+        <w:t> by alanmcintyre</w:t>
+      </w:r>
     </w:p>
     <w:p>
       <w:pPr>
@@ -2096,20 +1831,8 @@
           <w:sz w:val="20"/>
           <w:szCs w:val="20"/>
         </w:rPr>
-        <w:t xml:space="preserve"> by </w:t>
-      </w:r>
-      <w:proofErr w:type="spellStart"/>
-      <w:r>
-        <w:rPr>
-          <w:rFonts w:ascii="Verdana" w:eastAsia="宋体" w:hAnsi="Verdana" w:cs="宋体"/>
-          <w:color w:val="000000"/>
-          <w:kern w:val="0"/>
-          <w:sz w:val="20"/>
-          <w:szCs w:val="20"/>
-        </w:rPr>
-        <w:t>stozher</w:t>
-      </w:r>
-      <w:proofErr w:type="spellEnd"/>
+        <w:t> by stozher</w:t>
+      </w:r>
     </w:p>
     <w:p>
       <w:pPr>
@@ -2166,20 +1889,8 @@
           <w:sz w:val="20"/>
           <w:szCs w:val="20"/>
         </w:rPr>
-        <w:t xml:space="preserve"> by </w:t>
-      </w:r>
-      <w:proofErr w:type="spellStart"/>
-      <w:r>
-        <w:rPr>
-          <w:rFonts w:ascii="Verdana" w:eastAsia="宋体" w:hAnsi="Verdana" w:cs="宋体"/>
-          <w:color w:val="000000"/>
-          <w:kern w:val="0"/>
-          <w:sz w:val="20"/>
-          <w:szCs w:val="20"/>
-        </w:rPr>
-        <w:t>dApZoKntut</w:t>
-      </w:r>
-      <w:proofErr w:type="spellEnd"/>
+        <w:t> by dApZoKntut</w:t>
+      </w:r>
     </w:p>
     <w:p>
       <w:pPr>
@@ -2236,20 +1947,8 @@
           <w:sz w:val="20"/>
           <w:szCs w:val="20"/>
         </w:rPr>
-        <w:t xml:space="preserve"> by </w:t>
-      </w:r>
-      <w:proofErr w:type="spellStart"/>
-      <w:r>
-        <w:rPr>
-          <w:rFonts w:ascii="Verdana" w:eastAsia="宋体" w:hAnsi="Verdana" w:cs="宋体"/>
-          <w:color w:val="000000"/>
-          <w:kern w:val="0"/>
-          <w:sz w:val="20"/>
-          <w:szCs w:val="20"/>
-        </w:rPr>
-        <w:t>alexandersjn</w:t>
-      </w:r>
-      <w:proofErr w:type="spellEnd"/>
+        <w:t> by alexandersjn</w:t>
+      </w:r>
     </w:p>
     <w:p>
       <w:pPr>
@@ -2306,20 +2005,8 @@
           <w:sz w:val="20"/>
           <w:szCs w:val="20"/>
         </w:rPr>
-        <w:t xml:space="preserve"> by </w:t>
-      </w:r>
-      <w:proofErr w:type="spellStart"/>
-      <w:r>
-        <w:rPr>
-          <w:rFonts w:ascii="Verdana" w:eastAsia="宋体" w:hAnsi="Verdana" w:cs="宋体"/>
-          <w:color w:val="000000"/>
-          <w:kern w:val="0"/>
-          <w:sz w:val="20"/>
-          <w:szCs w:val="20"/>
-        </w:rPr>
-        <w:t>DmT</w:t>
-      </w:r>
-      <w:proofErr w:type="spellEnd"/>
+        <w:t> by DmT</w:t>
+      </w:r>
     </w:p>
     <w:p>
       <w:pPr>
@@ -2376,20 +2063,8 @@
           <w:sz w:val="20"/>
           <w:szCs w:val="20"/>
         </w:rPr>
-        <w:t xml:space="preserve"> by </w:t>
-      </w:r>
-      <w:proofErr w:type="spellStart"/>
-      <w:r>
-        <w:rPr>
-          <w:rFonts w:ascii="Verdana" w:eastAsia="宋体" w:hAnsi="Verdana" w:cs="宋体"/>
-          <w:color w:val="000000"/>
-          <w:kern w:val="0"/>
-          <w:sz w:val="20"/>
-          <w:szCs w:val="20"/>
-        </w:rPr>
-        <w:t>PoorGirl</w:t>
-      </w:r>
-      <w:proofErr w:type="spellEnd"/>
+        <w:t> by PoorGirl</w:t>
+      </w:r>
     </w:p>
     <w:p>
       <w:pPr>
@@ -2504,20 +2179,8 @@
           <w:sz w:val="20"/>
           <w:szCs w:val="20"/>
         </w:rPr>
-        <w:t xml:space="preserve"> by </w:t>
-      </w:r>
-      <w:proofErr w:type="spellStart"/>
-      <w:r>
-        <w:rPr>
-          <w:rFonts w:ascii="Verdana" w:eastAsia="宋体" w:hAnsi="Verdana" w:cs="宋体"/>
-          <w:color w:val="000000"/>
-          <w:kern w:val="0"/>
-          <w:sz w:val="20"/>
-          <w:szCs w:val="20"/>
-        </w:rPr>
-        <w:t>backmeupplz</w:t>
-      </w:r>
-      <w:proofErr w:type="spellEnd"/>
+        <w:t> by backmeupplz</w:t>
+      </w:r>
     </w:p>
     <w:p>
       <w:pPr>
@@ -2574,42 +2237,8 @@
           <w:sz w:val="20"/>
           <w:szCs w:val="20"/>
         </w:rPr>
-        <w:t xml:space="preserve"> by </w:t>
-      </w:r>
-      <w:proofErr w:type="spellStart"/>
-      <w:r>
-        <w:rPr>
-          <w:rFonts w:ascii="Verdana" w:eastAsia="宋体" w:hAnsi="Verdana" w:cs="宋体"/>
-          <w:color w:val="000000"/>
-          <w:kern w:val="0"/>
-          <w:sz w:val="20"/>
-          <w:szCs w:val="20"/>
-        </w:rPr>
-        <w:t>cgore</w:t>
-      </w:r>
-      <w:proofErr w:type="spellEnd"/>
-      <w:r>
-        <w:rPr>
-          <w:rFonts w:ascii="Verdana" w:eastAsia="宋体" w:hAnsi="Verdana" w:cs="宋体"/>
-          <w:color w:val="000000"/>
-          <w:kern w:val="0"/>
-          <w:sz w:val="20"/>
-          <w:szCs w:val="20"/>
-        </w:rPr>
-        <w:t xml:space="preserve"> &amp; </w:t>
-      </w:r>
-      <w:proofErr w:type="spellStart"/>
-      <w:r>
-        <w:rPr>
-          <w:rFonts w:ascii="Verdana" w:eastAsia="宋体" w:hAnsi="Verdana" w:cs="宋体"/>
-          <w:color w:val="000000"/>
-          <w:kern w:val="0"/>
-          <w:sz w:val="20"/>
-          <w:szCs w:val="20"/>
-        </w:rPr>
-        <w:t>teddythetwig</w:t>
-      </w:r>
-      <w:proofErr w:type="spellEnd"/>
+        <w:t> by cgore &amp; teddythetwig</w:t>
+      </w:r>
     </w:p>
     <w:p>
       <w:pPr>
@@ -2666,20 +2295,8 @@
           <w:sz w:val="20"/>
           <w:szCs w:val="20"/>
         </w:rPr>
-        <w:t xml:space="preserve"> by </w:t>
-      </w:r>
-      <w:proofErr w:type="spellStart"/>
-      <w:r>
-        <w:rPr>
-          <w:rFonts w:ascii="Verdana" w:eastAsia="宋体" w:hAnsi="Verdana" w:cs="宋体"/>
-          <w:color w:val="000000"/>
-          <w:kern w:val="0"/>
-          <w:sz w:val="20"/>
-          <w:szCs w:val="20"/>
-        </w:rPr>
-        <w:t>MaximSh</w:t>
-      </w:r>
-      <w:proofErr w:type="spellEnd"/>
+        <w:t> by MaximSh</w:t>
+      </w:r>
     </w:p>
     <w:p>
       <w:pPr>
@@ -2708,22 +2325,84 @@
           <w:sz w:val="52"/>
           <w:szCs w:val="52"/>
         </w:rPr>
-        <w:t xml:space="preserve">Method </w:t>
-      </w:r>
-      <w:proofErr w:type="spellStart"/>
+        <w:t>Method getInfo</w:t>
+      </w:r>
+    </w:p>
+    <w:p>
+      <w:pPr>
+        <w:widowControl/>
+        <w:shd w:val="clear" w:color="auto" w:fill="FFFFFF"/>
+        <w:spacing w:after="75"/>
+        <w:jc w:val="left"/>
+        <w:rPr>
+          <w:rFonts w:ascii="Verdana" w:eastAsia="宋体" w:hAnsi="Verdana" w:cs="宋体"/>
+          <w:color w:val="000000"/>
+          <w:kern w:val="0"/>
+          <w:sz w:val="20"/>
+          <w:szCs w:val="20"/>
+        </w:rPr>
+      </w:pPr>
+      <w:r>
+        <w:rPr>
+          <w:rFonts w:ascii="Verdana" w:eastAsia="宋体" w:hAnsi="Verdana" w:cs="宋体"/>
+          <w:color w:val="000000"/>
+          <w:kern w:val="0"/>
+          <w:sz w:val="20"/>
+          <w:szCs w:val="20"/>
+        </w:rPr>
+        <w:t>Returns information about the user’s current balance, API-key privileges, the number of open orders and Server Time.</w:t>
+      </w:r>
+    </w:p>
+    <w:p>
+      <w:pPr>
+        <w:widowControl/>
+        <w:shd w:val="clear" w:color="auto" w:fill="FFFFFF"/>
+        <w:spacing w:after="75"/>
+        <w:jc w:val="left"/>
+        <w:rPr>
+          <w:rFonts w:ascii="Verdana" w:eastAsia="宋体" w:hAnsi="Verdana" w:cs="宋体"/>
+          <w:color w:val="000000"/>
+          <w:kern w:val="0"/>
+          <w:sz w:val="20"/>
+          <w:szCs w:val="20"/>
+        </w:rPr>
+      </w:pPr>
+      <w:r>
+        <w:rPr>
+          <w:rFonts w:ascii="Verdana" w:eastAsia="宋体" w:hAnsi="Verdana" w:cs="宋体"/>
+          <w:color w:val="000000"/>
+          <w:kern w:val="0"/>
+          <w:sz w:val="20"/>
+          <w:szCs w:val="20"/>
+        </w:rPr>
+        <w:t>To use this method you need a privilege of the key info.</w:t>
+      </w:r>
+    </w:p>
+    <w:p>
+      <w:pPr>
+        <w:widowControl/>
+        <w:shd w:val="clear" w:color="auto" w:fill="FFFFFF"/>
+        <w:jc w:val="left"/>
+        <w:rPr>
+          <w:rFonts w:ascii="Verdana" w:eastAsia="宋体" w:hAnsi="Verdana" w:cs="宋体"/>
+          <w:color w:val="000000"/>
+          <w:kern w:val="0"/>
+          <w:sz w:val="20"/>
+          <w:szCs w:val="20"/>
+        </w:rPr>
+      </w:pPr>
       <w:r>
         <w:rPr>
           <w:rFonts w:ascii="Verdana" w:eastAsia="宋体" w:hAnsi="Verdana" w:cs="宋体"/>
           <w:b/>
           <w:bCs/>
-          <w:color w:val="193477"/>
-          <w:kern w:val="0"/>
-          <w:sz w:val="52"/>
-          <w:szCs w:val="52"/>
-        </w:rPr>
-        <w:t>getInfo</w:t>
-      </w:r>
-      <w:proofErr w:type="spellEnd"/>
+          <w:color w:val="000000"/>
+          <w:kern w:val="0"/>
+          <w:sz w:val="20"/>
+          <w:szCs w:val="20"/>
+        </w:rPr>
+        <w:t>Parameters:</w:t>
+      </w:r>
     </w:p>
     <w:p>
       <w:pPr>
@@ -2739,85 +2418,6 @@
           <w:szCs w:val="20"/>
         </w:rPr>
       </w:pPr>
-      <w:proofErr w:type="gramStart"/>
-      <w:r>
-        <w:rPr>
-          <w:rFonts w:ascii="Verdana" w:eastAsia="宋体" w:hAnsi="Verdana" w:cs="宋体"/>
-          <w:color w:val="000000"/>
-          <w:kern w:val="0"/>
-          <w:sz w:val="20"/>
-          <w:szCs w:val="20"/>
-        </w:rPr>
-        <w:t>Returns information about the user’s current balance, API-key privileges, the number of open orders and Server Time.</w:t>
-      </w:r>
-      <w:proofErr w:type="gramEnd"/>
-    </w:p>
-    <w:p>
-      <w:pPr>
-        <w:widowControl/>
-        <w:shd w:val="clear" w:color="auto" w:fill="FFFFFF"/>
-        <w:spacing w:after="75"/>
-        <w:jc w:val="left"/>
-        <w:rPr>
-          <w:rFonts w:ascii="Verdana" w:eastAsia="宋体" w:hAnsi="Verdana" w:cs="宋体"/>
-          <w:color w:val="000000"/>
-          <w:kern w:val="0"/>
-          <w:sz w:val="20"/>
-          <w:szCs w:val="20"/>
-        </w:rPr>
-      </w:pPr>
-      <w:r>
-        <w:rPr>
-          <w:rFonts w:ascii="Verdana" w:eastAsia="宋体" w:hAnsi="Verdana" w:cs="宋体"/>
-          <w:color w:val="000000"/>
-          <w:kern w:val="0"/>
-          <w:sz w:val="20"/>
-          <w:szCs w:val="20"/>
-        </w:rPr>
-        <w:t>To use this method you need a privilege of the key info.</w:t>
-      </w:r>
-    </w:p>
-    <w:p>
-      <w:pPr>
-        <w:widowControl/>
-        <w:shd w:val="clear" w:color="auto" w:fill="FFFFFF"/>
-        <w:jc w:val="left"/>
-        <w:rPr>
-          <w:rFonts w:ascii="Verdana" w:eastAsia="宋体" w:hAnsi="Verdana" w:cs="宋体"/>
-          <w:color w:val="000000"/>
-          <w:kern w:val="0"/>
-          <w:sz w:val="20"/>
-          <w:szCs w:val="20"/>
-        </w:rPr>
-      </w:pPr>
-      <w:r>
-        <w:rPr>
-          <w:rFonts w:ascii="Verdana" w:eastAsia="宋体" w:hAnsi="Verdana" w:cs="宋体"/>
-          <w:b/>
-          <w:bCs/>
-          <w:color w:val="000000"/>
-          <w:kern w:val="0"/>
-          <w:sz w:val="20"/>
-          <w:szCs w:val="20"/>
-        </w:rPr>
-        <w:t>Parameters:</w:t>
-      </w:r>
-    </w:p>
-    <w:p>
-      <w:pPr>
-        <w:widowControl/>
-        <w:shd w:val="clear" w:color="auto" w:fill="FFFFFF"/>
-        <w:spacing w:after="75"/>
-        <w:jc w:val="left"/>
-        <w:rPr>
-          <w:rFonts w:ascii="Verdana" w:eastAsia="宋体" w:hAnsi="Verdana" w:cs="宋体"/>
-          <w:color w:val="000000"/>
-          <w:kern w:val="0"/>
-          <w:sz w:val="20"/>
-          <w:szCs w:val="20"/>
-        </w:rPr>
-      </w:pPr>
-      <w:proofErr w:type="gramStart"/>
       <w:r>
         <w:rPr>
           <w:rFonts w:ascii="Verdana" w:eastAsia="宋体" w:hAnsi="Verdana" w:cs="宋体"/>
@@ -2828,7 +2428,6 @@
         </w:rPr>
         <w:t>None.</w:t>
       </w:r>
-      <w:proofErr w:type="gramEnd"/>
     </w:p>
     <w:p>
       <w:pPr>
@@ -2950,29 +2549,7 @@
           <w:szCs w:val="15"/>
         </w:rPr>
         <w:tab/>
-        <w:t>"</w:t>
-      </w:r>
-      <w:proofErr w:type="gramStart"/>
-      <w:r>
-        <w:rPr>
-          <w:rFonts w:ascii="Verdana" w:eastAsia="宋体" w:hAnsi="Verdana" w:cs="宋体"/>
-          <w:color w:val="000000"/>
-          <w:kern w:val="0"/>
-          <w:sz w:val="15"/>
-          <w:szCs w:val="15"/>
-        </w:rPr>
-        <w:t>success</w:t>
-      </w:r>
-      <w:proofErr w:type="gramEnd"/>
-      <w:r>
-        <w:rPr>
-          <w:rFonts w:ascii="Verdana" w:eastAsia="宋体" w:hAnsi="Verdana" w:cs="宋体"/>
-          <w:color w:val="000000"/>
-          <w:kern w:val="0"/>
-          <w:sz w:val="15"/>
-          <w:szCs w:val="15"/>
-        </w:rPr>
-        <w:t>":1,</w:t>
+        <w:t>"success":1,</w:t>
       </w:r>
     </w:p>
     <w:p>
@@ -3021,29 +2598,7 @@
           <w:szCs w:val="15"/>
         </w:rPr>
         <w:tab/>
-        <w:t>"</w:t>
-      </w:r>
-      <w:proofErr w:type="gramStart"/>
-      <w:r>
-        <w:rPr>
-          <w:rFonts w:ascii="Verdana" w:eastAsia="宋体" w:hAnsi="Verdana" w:cs="宋体"/>
-          <w:color w:val="000000"/>
-          <w:kern w:val="0"/>
-          <w:sz w:val="15"/>
-          <w:szCs w:val="15"/>
-        </w:rPr>
-        <w:t>return</w:t>
-      </w:r>
-      <w:proofErr w:type="gramEnd"/>
-      <w:r>
-        <w:rPr>
-          <w:rFonts w:ascii="Verdana" w:eastAsia="宋体" w:hAnsi="Verdana" w:cs="宋体"/>
-          <w:color w:val="000000"/>
-          <w:kern w:val="0"/>
-          <w:sz w:val="15"/>
-          <w:szCs w:val="15"/>
-        </w:rPr>
-        <w:t>":{</w:t>
+        <w:t>"return":{</w:t>
       </w:r>
     </w:p>
     <w:p>
@@ -3102,29 +2657,7 @@
           <w:szCs w:val="15"/>
         </w:rPr>
         <w:tab/>
-        <w:t>"</w:t>
-      </w:r>
-      <w:proofErr w:type="gramStart"/>
-      <w:r>
-        <w:rPr>
-          <w:rFonts w:ascii="Verdana" w:eastAsia="宋体" w:hAnsi="Verdana" w:cs="宋体"/>
-          <w:color w:val="000000"/>
-          <w:kern w:val="0"/>
-          <w:sz w:val="15"/>
-          <w:szCs w:val="15"/>
-        </w:rPr>
-        <w:t>funds</w:t>
-      </w:r>
-      <w:proofErr w:type="gramEnd"/>
-      <w:r>
-        <w:rPr>
-          <w:rFonts w:ascii="Verdana" w:eastAsia="宋体" w:hAnsi="Verdana" w:cs="宋体"/>
-          <w:color w:val="000000"/>
-          <w:kern w:val="0"/>
-          <w:sz w:val="15"/>
-          <w:szCs w:val="15"/>
-        </w:rPr>
-        <w:t>":{</w:t>
+        <w:t>"funds":{</w:t>
       </w:r>
     </w:p>
     <w:p>
@@ -3193,29 +2726,7 @@
           <w:szCs w:val="15"/>
         </w:rPr>
         <w:tab/>
-        <w:t>"</w:t>
-      </w:r>
-      <w:proofErr w:type="gramStart"/>
-      <w:r>
-        <w:rPr>
-          <w:rFonts w:ascii="Verdana" w:eastAsia="宋体" w:hAnsi="Verdana" w:cs="宋体"/>
-          <w:color w:val="000000"/>
-          <w:kern w:val="0"/>
-          <w:sz w:val="15"/>
-          <w:szCs w:val="15"/>
-        </w:rPr>
-        <w:t>usd</w:t>
-      </w:r>
-      <w:proofErr w:type="gramEnd"/>
-      <w:r>
-        <w:rPr>
-          <w:rFonts w:ascii="Verdana" w:eastAsia="宋体" w:hAnsi="Verdana" w:cs="宋体"/>
-          <w:color w:val="000000"/>
-          <w:kern w:val="0"/>
-          <w:sz w:val="15"/>
-          <w:szCs w:val="15"/>
-        </w:rPr>
-        <w:t>":325,</w:t>
+        <w:t>"usd":325,</w:t>
       </w:r>
     </w:p>
     <w:p>
@@ -3284,29 +2795,7 @@
           <w:szCs w:val="15"/>
         </w:rPr>
         <w:tab/>
-        <w:t>"</w:t>
-      </w:r>
-      <w:proofErr w:type="gramStart"/>
-      <w:r>
-        <w:rPr>
-          <w:rFonts w:ascii="Verdana" w:eastAsia="宋体" w:hAnsi="Verdana" w:cs="宋体"/>
-          <w:color w:val="000000"/>
-          <w:kern w:val="0"/>
-          <w:sz w:val="15"/>
-          <w:szCs w:val="15"/>
-        </w:rPr>
-        <w:t>btc</w:t>
-      </w:r>
-      <w:proofErr w:type="gramEnd"/>
-      <w:r>
-        <w:rPr>
-          <w:rFonts w:ascii="Verdana" w:eastAsia="宋体" w:hAnsi="Verdana" w:cs="宋体"/>
-          <w:color w:val="000000"/>
-          <w:kern w:val="0"/>
-          <w:sz w:val="15"/>
-          <w:szCs w:val="15"/>
-        </w:rPr>
-        <w:t>":23.998,</w:t>
+        <w:t>"btc":23.998,</w:t>
       </w:r>
     </w:p>
     <w:p>
@@ -3375,29 +2864,7 @@
           <w:szCs w:val="15"/>
         </w:rPr>
         <w:tab/>
-        <w:t>"</w:t>
-      </w:r>
-      <w:proofErr w:type="gramStart"/>
-      <w:r>
-        <w:rPr>
-          <w:rFonts w:ascii="Verdana" w:eastAsia="宋体" w:hAnsi="Verdana" w:cs="宋体"/>
-          <w:color w:val="000000"/>
-          <w:kern w:val="0"/>
-          <w:sz w:val="15"/>
-          <w:szCs w:val="15"/>
-        </w:rPr>
-        <w:t>ltc</w:t>
-      </w:r>
-      <w:proofErr w:type="gramEnd"/>
-      <w:r>
-        <w:rPr>
-          <w:rFonts w:ascii="Verdana" w:eastAsia="宋体" w:hAnsi="Verdana" w:cs="宋体"/>
-          <w:color w:val="000000"/>
-          <w:kern w:val="0"/>
-          <w:sz w:val="15"/>
-          <w:szCs w:val="15"/>
-        </w:rPr>
-        <w:t>":0,</w:t>
+        <w:t>"ltc":0,</w:t>
       </w:r>
     </w:p>
     <w:p>
@@ -3584,29 +3051,7 @@
           <w:szCs w:val="15"/>
         </w:rPr>
         <w:tab/>
-        <w:t>"</w:t>
-      </w:r>
-      <w:proofErr w:type="gramStart"/>
-      <w:r>
-        <w:rPr>
-          <w:rFonts w:ascii="Verdana" w:eastAsia="宋体" w:hAnsi="Verdana" w:cs="宋体"/>
-          <w:color w:val="000000"/>
-          <w:kern w:val="0"/>
-          <w:sz w:val="15"/>
-          <w:szCs w:val="15"/>
-        </w:rPr>
-        <w:t>rights</w:t>
-      </w:r>
-      <w:proofErr w:type="gramEnd"/>
-      <w:r>
-        <w:rPr>
-          <w:rFonts w:ascii="Verdana" w:eastAsia="宋体" w:hAnsi="Verdana" w:cs="宋体"/>
-          <w:color w:val="000000"/>
-          <w:kern w:val="0"/>
-          <w:sz w:val="15"/>
-          <w:szCs w:val="15"/>
-        </w:rPr>
-        <w:t>":{</w:t>
+        <w:t>"rights":{</w:t>
       </w:r>
     </w:p>
     <w:p>
@@ -3675,29 +3120,7 @@
           <w:szCs w:val="15"/>
         </w:rPr>
         <w:tab/>
-        <w:t>"</w:t>
-      </w:r>
-      <w:proofErr w:type="gramStart"/>
-      <w:r>
-        <w:rPr>
-          <w:rFonts w:ascii="Verdana" w:eastAsia="宋体" w:hAnsi="Verdana" w:cs="宋体"/>
-          <w:color w:val="000000"/>
-          <w:kern w:val="0"/>
-          <w:sz w:val="15"/>
-          <w:szCs w:val="15"/>
-        </w:rPr>
-        <w:t>info</w:t>
-      </w:r>
-      <w:proofErr w:type="gramEnd"/>
-      <w:r>
-        <w:rPr>
-          <w:rFonts w:ascii="Verdana" w:eastAsia="宋体" w:hAnsi="Verdana" w:cs="宋体"/>
-          <w:color w:val="000000"/>
-          <w:kern w:val="0"/>
-          <w:sz w:val="15"/>
-          <w:szCs w:val="15"/>
-        </w:rPr>
-        <w:t>":1,</w:t>
+        <w:t>"info":1,</w:t>
       </w:r>
     </w:p>
     <w:p>
@@ -3766,29 +3189,7 @@
           <w:szCs w:val="15"/>
         </w:rPr>
         <w:tab/>
-        <w:t>"</w:t>
-      </w:r>
-      <w:proofErr w:type="gramStart"/>
-      <w:r>
-        <w:rPr>
-          <w:rFonts w:ascii="Verdana" w:eastAsia="宋体" w:hAnsi="Verdana" w:cs="宋体"/>
-          <w:color w:val="000000"/>
-          <w:kern w:val="0"/>
-          <w:sz w:val="15"/>
-          <w:szCs w:val="15"/>
-        </w:rPr>
-        <w:t>trade</w:t>
-      </w:r>
-      <w:proofErr w:type="gramEnd"/>
-      <w:r>
-        <w:rPr>
-          <w:rFonts w:ascii="Verdana" w:eastAsia="宋体" w:hAnsi="Verdana" w:cs="宋体"/>
-          <w:color w:val="000000"/>
-          <w:kern w:val="0"/>
-          <w:sz w:val="15"/>
-          <w:szCs w:val="15"/>
-        </w:rPr>
-        <w:t>":0,</w:t>
+        <w:t>"trade":0,</w:t>
       </w:r>
     </w:p>
     <w:p>
@@ -3857,29 +3258,7 @@
           <w:szCs w:val="15"/>
         </w:rPr>
         <w:tab/>
-        <w:t>"</w:t>
-      </w:r>
-      <w:proofErr w:type="gramStart"/>
-      <w:r>
-        <w:rPr>
-          <w:rFonts w:ascii="Verdana" w:eastAsia="宋体" w:hAnsi="Verdana" w:cs="宋体"/>
-          <w:color w:val="000000"/>
-          <w:kern w:val="0"/>
-          <w:sz w:val="15"/>
-          <w:szCs w:val="15"/>
-        </w:rPr>
-        <w:t>withdraw</w:t>
-      </w:r>
-      <w:proofErr w:type="gramEnd"/>
-      <w:r>
-        <w:rPr>
-          <w:rFonts w:ascii="Verdana" w:eastAsia="宋体" w:hAnsi="Verdana" w:cs="宋体"/>
-          <w:color w:val="000000"/>
-          <w:kern w:val="0"/>
-          <w:sz w:val="15"/>
-          <w:szCs w:val="15"/>
-        </w:rPr>
-        <w:t>":0</w:t>
+        <w:t>"withdraw":0</w:t>
       </w:r>
     </w:p>
     <w:p>
@@ -4250,7 +3629,6 @@
           <w:szCs w:val="20"/>
         </w:rPr>
       </w:pPr>
-      <w:proofErr w:type="gramStart"/>
       <w:r>
         <w:rPr>
           <w:rFonts w:ascii="Verdana" w:eastAsia="宋体" w:hAnsi="Verdana" w:cs="宋体"/>
@@ -4264,44 +3642,30 @@
         <w:lastRenderedPageBreak/>
         <w:t>funds</w:t>
       </w:r>
-      <w:proofErr w:type="gramEnd"/>
-      <w:r>
-        <w:rPr>
-          <w:rFonts w:ascii="Verdana" w:eastAsia="宋体" w:hAnsi="Verdana" w:cs="宋体"/>
-          <w:color w:val="000000"/>
-          <w:kern w:val="0"/>
-          <w:sz w:val="20"/>
-          <w:szCs w:val="20"/>
-        </w:rPr>
-        <w:t xml:space="preserve">: Your account balance available for trading. </w:t>
-      </w:r>
-      <w:proofErr w:type="gramStart"/>
-      <w:r>
-        <w:rPr>
-          <w:rFonts w:ascii="Verdana" w:eastAsia="宋体" w:hAnsi="Verdana" w:cs="宋体"/>
-          <w:color w:val="000000"/>
-          <w:kern w:val="0"/>
-          <w:sz w:val="20"/>
-          <w:szCs w:val="20"/>
-        </w:rPr>
-        <w:t>Doesn’t include funds on your open orders.</w:t>
-      </w:r>
-      <w:proofErr w:type="gramEnd"/>
-    </w:p>
-    <w:p>
-      <w:pPr>
-        <w:widowControl/>
-        <w:shd w:val="clear" w:color="auto" w:fill="FFFFFF"/>
-        <w:jc w:val="left"/>
-        <w:rPr>
-          <w:rFonts w:ascii="Verdana" w:eastAsia="宋体" w:hAnsi="Verdana" w:cs="宋体"/>
-          <w:color w:val="000000"/>
-          <w:kern w:val="0"/>
-          <w:sz w:val="20"/>
-          <w:szCs w:val="20"/>
-        </w:rPr>
-      </w:pPr>
-      <w:proofErr w:type="gramStart"/>
+      <w:r>
+        <w:rPr>
+          <w:rFonts w:ascii="Verdana" w:eastAsia="宋体" w:hAnsi="Verdana" w:cs="宋体"/>
+          <w:color w:val="000000"/>
+          <w:kern w:val="0"/>
+          <w:sz w:val="20"/>
+          <w:szCs w:val="20"/>
+        </w:rPr>
+        <w:t>: Your account balance available for trading. Doesn’t include funds on your open orders.</w:t>
+      </w:r>
+    </w:p>
+    <w:p>
+      <w:pPr>
+        <w:widowControl/>
+        <w:shd w:val="clear" w:color="auto" w:fill="FFFFFF"/>
+        <w:jc w:val="left"/>
+        <w:rPr>
+          <w:rFonts w:ascii="Verdana" w:eastAsia="宋体" w:hAnsi="Verdana" w:cs="宋体"/>
+          <w:color w:val="000000"/>
+          <w:kern w:val="0"/>
+          <w:sz w:val="20"/>
+          <w:szCs w:val="20"/>
+        </w:rPr>
+      </w:pPr>
       <w:r>
         <w:rPr>
           <w:rFonts w:ascii="Verdana" w:eastAsia="宋体" w:hAnsi="Verdana" w:cs="宋体"/>
@@ -4314,7 +3678,6 @@
         </w:rPr>
         <w:t>rights</w:t>
       </w:r>
-      <w:proofErr w:type="gramEnd"/>
       <w:r>
         <w:rPr>
           <w:rFonts w:ascii="Verdana" w:eastAsia="宋体" w:hAnsi="Verdana" w:cs="宋体"/>
@@ -4339,7 +3702,6 @@
           <w:szCs w:val="20"/>
         </w:rPr>
       </w:pPr>
-      <w:proofErr w:type="spellStart"/>
       <w:r>
         <w:rPr>
           <w:rFonts w:ascii="Verdana" w:eastAsia="宋体" w:hAnsi="Verdana" w:cs="宋体"/>
@@ -4352,7 +3714,6 @@
         </w:rPr>
         <w:t>transaction_count</w:t>
       </w:r>
-      <w:proofErr w:type="spellEnd"/>
       <w:r>
         <w:rPr>
           <w:rFonts w:ascii="Verdana" w:eastAsia="宋体" w:hAnsi="Verdana" w:cs="宋体"/>
@@ -4377,7 +3738,6 @@
           <w:szCs w:val="20"/>
         </w:rPr>
       </w:pPr>
-      <w:proofErr w:type="spellStart"/>
       <w:r>
         <w:rPr>
           <w:rFonts w:ascii="Verdana" w:eastAsia="宋体" w:hAnsi="Verdana" w:cs="宋体"/>
@@ -4390,7 +3750,6 @@
         </w:rPr>
         <w:t>open_orders</w:t>
       </w:r>
-      <w:proofErr w:type="spellEnd"/>
       <w:r>
         <w:rPr>
           <w:rFonts w:ascii="Verdana" w:eastAsia="宋体" w:hAnsi="Verdana" w:cs="宋体"/>
@@ -4415,7 +3774,6 @@
           <w:szCs w:val="20"/>
         </w:rPr>
       </w:pPr>
-      <w:proofErr w:type="spellStart"/>
       <w:r>
         <w:rPr>
           <w:rFonts w:ascii="Verdana" w:eastAsia="宋体" w:hAnsi="Verdana" w:cs="宋体"/>
@@ -4428,7 +3786,6 @@
         </w:rPr>
         <w:t>server_time</w:t>
       </w:r>
-      <w:proofErr w:type="spellEnd"/>
       <w:r>
         <w:rPr>
           <w:rFonts w:ascii="Verdana" w:eastAsia="宋体" w:hAnsi="Verdana" w:cs="宋体"/>
@@ -4485,7 +3842,6 @@
           <w:szCs w:val="20"/>
         </w:rPr>
       </w:pPr>
-      <w:proofErr w:type="gramStart"/>
       <w:r>
         <w:rPr>
           <w:rFonts w:ascii="Verdana" w:eastAsia="宋体" w:hAnsi="Verdana" w:cs="宋体"/>
@@ -4496,7 +3852,6 @@
         </w:rPr>
         <w:t>The basic method that can be used for creating orders and trading on the exchange.</w:t>
       </w:r>
-      <w:proofErr w:type="gramEnd"/>
     </w:p>
     <w:p>
       <w:pPr>
@@ -4592,29 +3947,7 @@
           <w:sz w:val="20"/>
           <w:szCs w:val="20"/>
         </w:rPr>
-        <w:t xml:space="preserve">Each pair has a different limit on the minimum / maximum amounts, the minimum amount and the number of digits after the decimal point. All limitations can be obtained using the info method in </w:t>
-      </w:r>
-      <w:proofErr w:type="spellStart"/>
-      <w:r>
-        <w:rPr>
-          <w:rFonts w:ascii="Verdana" w:eastAsia="宋体" w:hAnsi="Verdana" w:cs="宋体"/>
-          <w:color w:val="000000"/>
-          <w:kern w:val="0"/>
-          <w:sz w:val="20"/>
-          <w:szCs w:val="20"/>
-        </w:rPr>
-        <w:t>PublicAPI</w:t>
-      </w:r>
-      <w:proofErr w:type="spellEnd"/>
-      <w:r>
-        <w:rPr>
-          <w:rFonts w:ascii="Verdana" w:eastAsia="宋体" w:hAnsi="Verdana" w:cs="宋体"/>
-          <w:color w:val="000000"/>
-          <w:kern w:val="0"/>
-          <w:sz w:val="20"/>
-          <w:szCs w:val="20"/>
-        </w:rPr>
-        <w:t xml:space="preserve"> v3.</w:t>
+        <w:t>Each pair has a different limit on the minimum / maximum amounts, the minimum amount and the number of digits after the decimal point. All limitations can be obtained using the info method in PublicAPI v3.</w:t>
       </w:r>
     </w:p>
     <w:p>
@@ -4879,7 +4212,6 @@
                 <w:szCs w:val="20"/>
               </w:rPr>
             </w:pPr>
-            <w:proofErr w:type="spellStart"/>
             <w:r>
               <w:rPr>
                 <w:rFonts w:ascii="Verdana" w:eastAsia="宋体" w:hAnsi="Verdana" w:cs="宋体"/>
@@ -4888,18 +4220,7 @@
                 <w:sz w:val="20"/>
                 <w:szCs w:val="20"/>
               </w:rPr>
-              <w:t>btc_usd</w:t>
-            </w:r>
-            <w:proofErr w:type="spellEnd"/>
-            <w:r>
-              <w:rPr>
-                <w:rFonts w:ascii="Verdana" w:eastAsia="宋体" w:hAnsi="Verdana" w:cs="宋体"/>
-                <w:color w:val="000000"/>
-                <w:kern w:val="0"/>
-                <w:sz w:val="20"/>
-                <w:szCs w:val="20"/>
-              </w:rPr>
-              <w:t xml:space="preserve"> (example)</w:t>
+              <w:t>btc_usd (example)</w:t>
             </w:r>
           </w:p>
         </w:tc>
@@ -5297,29 +4618,7 @@
           <w:sz w:val="20"/>
           <w:szCs w:val="20"/>
         </w:rPr>
-        <w:t xml:space="preserve">You can get the list of pairs using the info method in </w:t>
-      </w:r>
-      <w:proofErr w:type="spellStart"/>
-      <w:r>
-        <w:rPr>
-          <w:rFonts w:ascii="Verdana" w:eastAsia="宋体" w:hAnsi="Verdana" w:cs="宋体"/>
-          <w:color w:val="000000"/>
-          <w:kern w:val="0"/>
-          <w:sz w:val="20"/>
-          <w:szCs w:val="20"/>
-        </w:rPr>
-        <w:t>PublicAPI</w:t>
-      </w:r>
-      <w:proofErr w:type="spellEnd"/>
-      <w:r>
-        <w:rPr>
-          <w:rFonts w:ascii="Verdana" w:eastAsia="宋体" w:hAnsi="Verdana" w:cs="宋体"/>
-          <w:color w:val="000000"/>
-          <w:kern w:val="0"/>
-          <w:sz w:val="20"/>
-          <w:szCs w:val="20"/>
-        </w:rPr>
-        <w:t xml:space="preserve"> v3.</w:t>
+        <w:t>You can get the list of pairs using the info method in PublicAPI v3.</w:t>
       </w:r>
     </w:p>
     <w:p>
@@ -5442,29 +4741,7 @@
           <w:szCs w:val="15"/>
         </w:rPr>
         <w:tab/>
-        <w:t>"</w:t>
-      </w:r>
-      <w:proofErr w:type="gramStart"/>
-      <w:r>
-        <w:rPr>
-          <w:rFonts w:ascii="Verdana" w:eastAsia="宋体" w:hAnsi="Verdana" w:cs="宋体"/>
-          <w:color w:val="000000"/>
-          <w:kern w:val="0"/>
-          <w:sz w:val="15"/>
-          <w:szCs w:val="15"/>
-        </w:rPr>
-        <w:t>success</w:t>
-      </w:r>
-      <w:proofErr w:type="gramEnd"/>
-      <w:r>
-        <w:rPr>
-          <w:rFonts w:ascii="Verdana" w:eastAsia="宋体" w:hAnsi="Verdana" w:cs="宋体"/>
-          <w:color w:val="000000"/>
-          <w:kern w:val="0"/>
-          <w:sz w:val="15"/>
-          <w:szCs w:val="15"/>
-        </w:rPr>
-        <w:t>":1,</w:t>
+        <w:t>"success":1,</w:t>
       </w:r>
     </w:p>
     <w:p>
@@ -5513,29 +4790,7 @@
           <w:szCs w:val="15"/>
         </w:rPr>
         <w:tab/>
-        <w:t>"</w:t>
-      </w:r>
-      <w:proofErr w:type="gramStart"/>
-      <w:r>
-        <w:rPr>
-          <w:rFonts w:ascii="Verdana" w:eastAsia="宋体" w:hAnsi="Verdana" w:cs="宋体"/>
-          <w:color w:val="000000"/>
-          <w:kern w:val="0"/>
-          <w:sz w:val="15"/>
-          <w:szCs w:val="15"/>
-        </w:rPr>
-        <w:t>return</w:t>
-      </w:r>
-      <w:proofErr w:type="gramEnd"/>
-      <w:r>
-        <w:rPr>
-          <w:rFonts w:ascii="Verdana" w:eastAsia="宋体" w:hAnsi="Verdana" w:cs="宋体"/>
-          <w:color w:val="000000"/>
-          <w:kern w:val="0"/>
-          <w:sz w:val="15"/>
-          <w:szCs w:val="15"/>
-        </w:rPr>
-        <w:t>":{</w:t>
+        <w:t>"return":{</w:t>
       </w:r>
     </w:p>
     <w:p>
@@ -5594,29 +4849,7 @@
           <w:szCs w:val="15"/>
         </w:rPr>
         <w:tab/>
-        <w:t>"</w:t>
-      </w:r>
-      <w:proofErr w:type="gramStart"/>
-      <w:r>
-        <w:rPr>
-          <w:rFonts w:ascii="Verdana" w:eastAsia="宋体" w:hAnsi="Verdana" w:cs="宋体"/>
-          <w:color w:val="000000"/>
-          <w:kern w:val="0"/>
-          <w:sz w:val="15"/>
-          <w:szCs w:val="15"/>
-        </w:rPr>
-        <w:t>received</w:t>
-      </w:r>
-      <w:proofErr w:type="gramEnd"/>
-      <w:r>
-        <w:rPr>
-          <w:rFonts w:ascii="Verdana" w:eastAsia="宋体" w:hAnsi="Verdana" w:cs="宋体"/>
-          <w:color w:val="000000"/>
-          <w:kern w:val="0"/>
-          <w:sz w:val="15"/>
-          <w:szCs w:val="15"/>
-        </w:rPr>
-        <w:t>":0.1,</w:t>
+        <w:t>"received":0.1,</w:t>
       </w:r>
     </w:p>
     <w:p>
@@ -5675,29 +4908,7 @@
           <w:szCs w:val="15"/>
         </w:rPr>
         <w:tab/>
-        <w:t>"</w:t>
-      </w:r>
-      <w:proofErr w:type="gramStart"/>
-      <w:r>
-        <w:rPr>
-          <w:rFonts w:ascii="Verdana" w:eastAsia="宋体" w:hAnsi="Verdana" w:cs="宋体"/>
-          <w:color w:val="000000"/>
-          <w:kern w:val="0"/>
-          <w:sz w:val="15"/>
-          <w:szCs w:val="15"/>
-        </w:rPr>
-        <w:t>remains</w:t>
-      </w:r>
-      <w:proofErr w:type="gramEnd"/>
-      <w:r>
-        <w:rPr>
-          <w:rFonts w:ascii="Verdana" w:eastAsia="宋体" w:hAnsi="Verdana" w:cs="宋体"/>
-          <w:color w:val="000000"/>
-          <w:kern w:val="0"/>
-          <w:sz w:val="15"/>
-          <w:szCs w:val="15"/>
-        </w:rPr>
-        <w:t>":0,</w:t>
+        <w:t>"remains":0,</w:t>
       </w:r>
     </w:p>
     <w:p>
@@ -5815,29 +5026,7 @@
           <w:szCs w:val="15"/>
         </w:rPr>
         <w:tab/>
-        <w:t>"</w:t>
-      </w:r>
-      <w:proofErr w:type="gramStart"/>
-      <w:r>
-        <w:rPr>
-          <w:rFonts w:ascii="Verdana" w:eastAsia="宋体" w:hAnsi="Verdana" w:cs="宋体"/>
-          <w:color w:val="000000"/>
-          <w:kern w:val="0"/>
-          <w:sz w:val="15"/>
-          <w:szCs w:val="15"/>
-        </w:rPr>
-        <w:t>funds</w:t>
-      </w:r>
-      <w:proofErr w:type="gramEnd"/>
-      <w:r>
-        <w:rPr>
-          <w:rFonts w:ascii="Verdana" w:eastAsia="宋体" w:hAnsi="Verdana" w:cs="宋体"/>
-          <w:color w:val="000000"/>
-          <w:kern w:val="0"/>
-          <w:sz w:val="15"/>
-          <w:szCs w:val="15"/>
-        </w:rPr>
-        <w:t>":{</w:t>
+        <w:t>"funds":{</w:t>
       </w:r>
     </w:p>
     <w:p>
@@ -5906,29 +5095,7 @@
           <w:szCs w:val="15"/>
         </w:rPr>
         <w:tab/>
-        <w:t>"</w:t>
-      </w:r>
-      <w:proofErr w:type="gramStart"/>
-      <w:r>
-        <w:rPr>
-          <w:rFonts w:ascii="Verdana" w:eastAsia="宋体" w:hAnsi="Verdana" w:cs="宋体"/>
-          <w:color w:val="000000"/>
-          <w:kern w:val="0"/>
-          <w:sz w:val="15"/>
-          <w:szCs w:val="15"/>
-        </w:rPr>
-        <w:t>usd</w:t>
-      </w:r>
-      <w:proofErr w:type="gramEnd"/>
-      <w:r>
-        <w:rPr>
-          <w:rFonts w:ascii="Verdana" w:eastAsia="宋体" w:hAnsi="Verdana" w:cs="宋体"/>
-          <w:color w:val="000000"/>
-          <w:kern w:val="0"/>
-          <w:sz w:val="15"/>
-          <w:szCs w:val="15"/>
-        </w:rPr>
-        <w:t>":325,</w:t>
+        <w:t>"usd":325,</w:t>
       </w:r>
     </w:p>
     <w:p>
@@ -5997,29 +5164,7 @@
           <w:szCs w:val="15"/>
         </w:rPr>
         <w:tab/>
-        <w:t>"</w:t>
-      </w:r>
-      <w:proofErr w:type="gramStart"/>
-      <w:r>
-        <w:rPr>
-          <w:rFonts w:ascii="Verdana" w:eastAsia="宋体" w:hAnsi="Verdana" w:cs="宋体"/>
-          <w:color w:val="000000"/>
-          <w:kern w:val="0"/>
-          <w:sz w:val="15"/>
-          <w:szCs w:val="15"/>
-        </w:rPr>
-        <w:t>btc</w:t>
-      </w:r>
-      <w:proofErr w:type="gramEnd"/>
-      <w:r>
-        <w:rPr>
-          <w:rFonts w:ascii="Verdana" w:eastAsia="宋体" w:hAnsi="Verdana" w:cs="宋体"/>
-          <w:color w:val="000000"/>
-          <w:kern w:val="0"/>
-          <w:sz w:val="15"/>
-          <w:szCs w:val="15"/>
-        </w:rPr>
-        <w:t>":2.498,</w:t>
+        <w:t>"btc":2.498,</w:t>
       </w:r>
     </w:p>
     <w:p>
@@ -6088,29 +5233,7 @@
           <w:szCs w:val="15"/>
         </w:rPr>
         <w:tab/>
-        <w:t>"</w:t>
-      </w:r>
-      <w:proofErr w:type="gramStart"/>
-      <w:r>
-        <w:rPr>
-          <w:rFonts w:ascii="Verdana" w:eastAsia="宋体" w:hAnsi="Verdana" w:cs="宋体"/>
-          <w:color w:val="000000"/>
-          <w:kern w:val="0"/>
-          <w:sz w:val="15"/>
-          <w:szCs w:val="15"/>
-        </w:rPr>
-        <w:t>ltc</w:t>
-      </w:r>
-      <w:proofErr w:type="gramEnd"/>
-      <w:r>
-        <w:rPr>
-          <w:rFonts w:ascii="Verdana" w:eastAsia="宋体" w:hAnsi="Verdana" w:cs="宋体"/>
-          <w:color w:val="000000"/>
-          <w:kern w:val="0"/>
-          <w:sz w:val="15"/>
-          <w:szCs w:val="15"/>
-        </w:rPr>
-        <w:t>":0,</w:t>
+        <w:t>"ltc":0,</w:t>
       </w:r>
     </w:p>
     <w:p>
@@ -6374,7 +5497,6 @@
           <w:szCs w:val="20"/>
         </w:rPr>
       </w:pPr>
-      <w:proofErr w:type="gramStart"/>
       <w:r>
         <w:rPr>
           <w:rFonts w:ascii="Verdana" w:eastAsia="宋体" w:hAnsi="Verdana" w:cs="宋体"/>
@@ -6387,7 +5509,6 @@
         </w:rPr>
         <w:t>received</w:t>
       </w:r>
-      <w:proofErr w:type="gramEnd"/>
       <w:r>
         <w:rPr>
           <w:rFonts w:ascii="Verdana" w:eastAsia="宋体" w:hAnsi="Verdana" w:cs="宋体"/>
@@ -6412,7 +5533,6 @@
           <w:szCs w:val="20"/>
         </w:rPr>
       </w:pPr>
-      <w:proofErr w:type="gramStart"/>
       <w:r>
         <w:rPr>
           <w:rFonts w:ascii="Verdana" w:eastAsia="宋体" w:hAnsi="Verdana" w:cs="宋体"/>
@@ -6425,7 +5545,6 @@
         </w:rPr>
         <w:t>remains</w:t>
       </w:r>
-      <w:proofErr w:type="gramEnd"/>
       <w:r>
         <w:rPr>
           <w:rFonts w:ascii="Verdana" w:eastAsia="宋体" w:hAnsi="Verdana" w:cs="宋体"/>
@@ -6450,7 +5569,6 @@
           <w:szCs w:val="20"/>
         </w:rPr>
       </w:pPr>
-      <w:proofErr w:type="spellStart"/>
       <w:r>
         <w:rPr>
           <w:rFonts w:ascii="Verdana" w:eastAsia="宋体" w:hAnsi="Verdana" w:cs="宋体"/>
@@ -6463,7 +5581,6 @@
         </w:rPr>
         <w:t>order_id</w:t>
       </w:r>
-      <w:proofErr w:type="spellEnd"/>
       <w:r>
         <w:rPr>
           <w:rFonts w:ascii="Verdana" w:eastAsia="宋体" w:hAnsi="Verdana" w:cs="宋体"/>
@@ -6488,7 +5605,6 @@
           <w:szCs w:val="20"/>
         </w:rPr>
       </w:pPr>
-      <w:proofErr w:type="gramStart"/>
       <w:r>
         <w:rPr>
           <w:rFonts w:ascii="Verdana" w:eastAsia="宋体" w:hAnsi="Verdana" w:cs="宋体"/>
@@ -6501,7 +5617,6 @@
         </w:rPr>
         <w:t>funds</w:t>
       </w:r>
-      <w:proofErr w:type="gramEnd"/>
       <w:r>
         <w:rPr>
           <w:rFonts w:ascii="Verdana" w:eastAsia="宋体" w:hAnsi="Verdana" w:cs="宋体"/>
@@ -6548,22 +5663,8 @@
           <w:sz w:val="52"/>
           <w:szCs w:val="52"/>
         </w:rPr>
-        <w:t xml:space="preserve">Method </w:t>
-      </w:r>
-      <w:proofErr w:type="spellStart"/>
-      <w:r>
-        <w:rPr>
-          <w:rFonts w:ascii="Verdana" w:eastAsia="宋体" w:hAnsi="Verdana" w:cs="宋体"/>
-          <w:b/>
-          <w:bCs/>
-          <w:color w:val="193477"/>
-          <w:kern w:val="0"/>
-          <w:sz w:val="52"/>
-          <w:szCs w:val="52"/>
-        </w:rPr>
-        <w:t>ActiveOrders</w:t>
-      </w:r>
-      <w:proofErr w:type="spellEnd"/>
+        <w:t>Method ActiveOrders</w:t>
+      </w:r>
     </w:p>
     <w:p>
       <w:pPr>
@@ -6579,7 +5680,6 @@
           <w:szCs w:val="20"/>
         </w:rPr>
       </w:pPr>
-      <w:proofErr w:type="gramStart"/>
       <w:r>
         <w:rPr>
           <w:rFonts w:ascii="Verdana" w:eastAsia="宋体" w:hAnsi="Verdana" w:cs="宋体"/>
@@ -6590,7 +5690,6 @@
         </w:rPr>
         <w:t>Returns the list of your active orders.</w:t>
       </w:r>
-      <w:proofErr w:type="gramEnd"/>
     </w:p>
     <w:p>
       <w:pPr>
@@ -6964,7 +6063,6 @@
                 <w:szCs w:val="20"/>
               </w:rPr>
             </w:pPr>
-            <w:proofErr w:type="spellStart"/>
             <w:r>
               <w:rPr>
                 <w:rFonts w:ascii="Verdana" w:eastAsia="宋体" w:hAnsi="Verdana" w:cs="宋体"/>
@@ -6973,18 +6071,7 @@
                 <w:sz w:val="20"/>
                 <w:szCs w:val="20"/>
               </w:rPr>
-              <w:t>btc_usd</w:t>
-            </w:r>
-            <w:proofErr w:type="spellEnd"/>
-            <w:r>
-              <w:rPr>
-                <w:rFonts w:ascii="Verdana" w:eastAsia="宋体" w:hAnsi="Verdana" w:cs="宋体"/>
-                <w:color w:val="000000"/>
-                <w:kern w:val="0"/>
-                <w:sz w:val="20"/>
-                <w:szCs w:val="20"/>
-              </w:rPr>
-              <w:t xml:space="preserve"> (example)</w:t>
+              <w:t>btc_usd (example)</w:t>
             </w:r>
           </w:p>
         </w:tc>
@@ -7071,29 +6158,7 @@
           <w:sz w:val="20"/>
           <w:szCs w:val="20"/>
         </w:rPr>
-        <w:t xml:space="preserve">You can get the list of pairs using the info method in </w:t>
-      </w:r>
-      <w:proofErr w:type="spellStart"/>
-      <w:r>
-        <w:rPr>
-          <w:rFonts w:ascii="Verdana" w:eastAsia="宋体" w:hAnsi="Verdana" w:cs="宋体"/>
-          <w:color w:val="000000"/>
-          <w:kern w:val="0"/>
-          <w:sz w:val="20"/>
-          <w:szCs w:val="20"/>
-        </w:rPr>
-        <w:t>PublicAPI</w:t>
-      </w:r>
-      <w:proofErr w:type="spellEnd"/>
-      <w:r>
-        <w:rPr>
-          <w:rFonts w:ascii="Verdana" w:eastAsia="宋体" w:hAnsi="Verdana" w:cs="宋体"/>
-          <w:color w:val="000000"/>
-          <w:kern w:val="0"/>
-          <w:sz w:val="20"/>
-          <w:szCs w:val="20"/>
-        </w:rPr>
-        <w:t xml:space="preserve"> v3.</w:t>
+        <w:t>You can get the list of pairs using the info method in PublicAPI v3.</w:t>
       </w:r>
     </w:p>
     <w:p>
@@ -7216,29 +6281,7 @@
           <w:szCs w:val="15"/>
         </w:rPr>
         <w:tab/>
-        <w:t>"</w:t>
-      </w:r>
-      <w:proofErr w:type="gramStart"/>
-      <w:r>
-        <w:rPr>
-          <w:rFonts w:ascii="Verdana" w:eastAsia="宋体" w:hAnsi="Verdana" w:cs="宋体"/>
-          <w:color w:val="000000"/>
-          <w:kern w:val="0"/>
-          <w:sz w:val="15"/>
-          <w:szCs w:val="15"/>
-        </w:rPr>
-        <w:t>success</w:t>
-      </w:r>
-      <w:proofErr w:type="gramEnd"/>
-      <w:r>
-        <w:rPr>
-          <w:rFonts w:ascii="Verdana" w:eastAsia="宋体" w:hAnsi="Verdana" w:cs="宋体"/>
-          <w:color w:val="000000"/>
-          <w:kern w:val="0"/>
-          <w:sz w:val="15"/>
-          <w:szCs w:val="15"/>
-        </w:rPr>
-        <w:t>":1,</w:t>
+        <w:t>"success":1,</w:t>
       </w:r>
     </w:p>
     <w:p>
@@ -7287,29 +6330,7 @@
           <w:szCs w:val="15"/>
         </w:rPr>
         <w:tab/>
-        <w:t>"</w:t>
-      </w:r>
-      <w:proofErr w:type="gramStart"/>
-      <w:r>
-        <w:rPr>
-          <w:rFonts w:ascii="Verdana" w:eastAsia="宋体" w:hAnsi="Verdana" w:cs="宋体"/>
-          <w:color w:val="000000"/>
-          <w:kern w:val="0"/>
-          <w:sz w:val="15"/>
-          <w:szCs w:val="15"/>
-        </w:rPr>
-        <w:t>return</w:t>
-      </w:r>
-      <w:proofErr w:type="gramEnd"/>
-      <w:r>
-        <w:rPr>
-          <w:rFonts w:ascii="Verdana" w:eastAsia="宋体" w:hAnsi="Verdana" w:cs="宋体"/>
-          <w:color w:val="000000"/>
-          <w:kern w:val="0"/>
-          <w:sz w:val="15"/>
-          <w:szCs w:val="15"/>
-        </w:rPr>
-        <w:t>":{</w:t>
+        <w:t>"return":{</w:t>
       </w:r>
     </w:p>
     <w:p>
@@ -7437,51 +6458,7 @@
           <w:szCs w:val="15"/>
         </w:rPr>
         <w:tab/>
-        <w:t>"</w:t>
-      </w:r>
-      <w:proofErr w:type="gramStart"/>
-      <w:r>
-        <w:rPr>
-          <w:rFonts w:ascii="Verdana" w:eastAsia="宋体" w:hAnsi="Verdana" w:cs="宋体"/>
-          <w:color w:val="000000"/>
-          <w:kern w:val="0"/>
-          <w:sz w:val="15"/>
-          <w:szCs w:val="15"/>
-        </w:rPr>
-        <w:t>pair</w:t>
-      </w:r>
-      <w:proofErr w:type="gramEnd"/>
-      <w:r>
-        <w:rPr>
-          <w:rFonts w:ascii="Verdana" w:eastAsia="宋体" w:hAnsi="Verdana" w:cs="宋体"/>
-          <w:color w:val="000000"/>
-          <w:kern w:val="0"/>
-          <w:sz w:val="15"/>
-          <w:szCs w:val="15"/>
-        </w:rPr>
-        <w:t>":"</w:t>
-      </w:r>
-      <w:proofErr w:type="spellStart"/>
-      <w:r>
-        <w:rPr>
-          <w:rFonts w:ascii="Verdana" w:eastAsia="宋体" w:hAnsi="Verdana" w:cs="宋体"/>
-          <w:color w:val="000000"/>
-          <w:kern w:val="0"/>
-          <w:sz w:val="15"/>
-          <w:szCs w:val="15"/>
-        </w:rPr>
-        <w:t>btc_usd</w:t>
-      </w:r>
-      <w:proofErr w:type="spellEnd"/>
-      <w:r>
-        <w:rPr>
-          <w:rFonts w:ascii="Verdana" w:eastAsia="宋体" w:hAnsi="Verdana" w:cs="宋体"/>
-          <w:color w:val="000000"/>
-          <w:kern w:val="0"/>
-          <w:sz w:val="15"/>
-          <w:szCs w:val="15"/>
-        </w:rPr>
-        <w:t>",</w:t>
+        <w:t>"pair":"btc_usd",</w:t>
       </w:r>
     </w:p>
     <w:p>
@@ -7550,41 +6527,7 @@
           <w:szCs w:val="15"/>
         </w:rPr>
         <w:tab/>
-        <w:t>"</w:t>
-      </w:r>
-      <w:proofErr w:type="spellStart"/>
-      <w:proofErr w:type="gramStart"/>
-      <w:r>
-        <w:rPr>
-          <w:rFonts w:ascii="Verdana" w:eastAsia="宋体" w:hAnsi="Verdana" w:cs="宋体"/>
-          <w:color w:val="000000"/>
-          <w:kern w:val="0"/>
-          <w:sz w:val="15"/>
-          <w:szCs w:val="15"/>
-        </w:rPr>
-        <w:t>type</w:t>
-      </w:r>
-      <w:proofErr w:type="gramEnd"/>
-      <w:r>
-        <w:rPr>
-          <w:rFonts w:ascii="Verdana" w:eastAsia="宋体" w:hAnsi="Verdana" w:cs="宋体"/>
-          <w:color w:val="000000"/>
-          <w:kern w:val="0"/>
-          <w:sz w:val="15"/>
-          <w:szCs w:val="15"/>
-        </w:rPr>
-        <w:t>":"sell</w:t>
-      </w:r>
-      <w:proofErr w:type="spellEnd"/>
-      <w:r>
-        <w:rPr>
-          <w:rFonts w:ascii="Verdana" w:eastAsia="宋体" w:hAnsi="Verdana" w:cs="宋体"/>
-          <w:color w:val="000000"/>
-          <w:kern w:val="0"/>
-          <w:sz w:val="15"/>
-          <w:szCs w:val="15"/>
-        </w:rPr>
-        <w:t>",</w:t>
+        <w:t>"type":"sell",</w:t>
       </w:r>
     </w:p>
     <w:p>
@@ -7653,29 +6596,7 @@
           <w:szCs w:val="15"/>
         </w:rPr>
         <w:tab/>
-        <w:t>"</w:t>
-      </w:r>
-      <w:proofErr w:type="gramStart"/>
-      <w:r>
-        <w:rPr>
-          <w:rFonts w:ascii="Verdana" w:eastAsia="宋体" w:hAnsi="Verdana" w:cs="宋体"/>
-          <w:color w:val="000000"/>
-          <w:kern w:val="0"/>
-          <w:sz w:val="15"/>
-          <w:szCs w:val="15"/>
-        </w:rPr>
-        <w:t>amount</w:t>
-      </w:r>
-      <w:proofErr w:type="gramEnd"/>
-      <w:r>
-        <w:rPr>
-          <w:rFonts w:ascii="Verdana" w:eastAsia="宋体" w:hAnsi="Verdana" w:cs="宋体"/>
-          <w:color w:val="000000"/>
-          <w:kern w:val="0"/>
-          <w:sz w:val="15"/>
-          <w:szCs w:val="15"/>
-        </w:rPr>
-        <w:t>":12.345,</w:t>
+        <w:t>"amount":12.345,</w:t>
       </w:r>
     </w:p>
     <w:p>
@@ -7744,29 +6665,7 @@
           <w:szCs w:val="15"/>
         </w:rPr>
         <w:tab/>
-        <w:t>"</w:t>
-      </w:r>
-      <w:proofErr w:type="gramStart"/>
-      <w:r>
-        <w:rPr>
-          <w:rFonts w:ascii="Verdana" w:eastAsia="宋体" w:hAnsi="Verdana" w:cs="宋体"/>
-          <w:color w:val="000000"/>
-          <w:kern w:val="0"/>
-          <w:sz w:val="15"/>
-          <w:szCs w:val="15"/>
-        </w:rPr>
-        <w:t>rate</w:t>
-      </w:r>
-      <w:proofErr w:type="gramEnd"/>
-      <w:r>
-        <w:rPr>
-          <w:rFonts w:ascii="Verdana" w:eastAsia="宋体" w:hAnsi="Verdana" w:cs="宋体"/>
-          <w:color w:val="000000"/>
-          <w:kern w:val="0"/>
-          <w:sz w:val="15"/>
-          <w:szCs w:val="15"/>
-        </w:rPr>
-        <w:t>":485,</w:t>
+        <w:t>"rate":485,</w:t>
       </w:r>
     </w:p>
     <w:p>
@@ -7904,29 +6803,7 @@
           <w:szCs w:val="15"/>
         </w:rPr>
         <w:tab/>
-        <w:t>"</w:t>
-      </w:r>
-      <w:proofErr w:type="gramStart"/>
-      <w:r>
-        <w:rPr>
-          <w:rFonts w:ascii="Verdana" w:eastAsia="宋体" w:hAnsi="Verdana" w:cs="宋体"/>
-          <w:color w:val="000000"/>
-          <w:kern w:val="0"/>
-          <w:sz w:val="15"/>
-          <w:szCs w:val="15"/>
-        </w:rPr>
-        <w:t>status</w:t>
-      </w:r>
-      <w:proofErr w:type="gramEnd"/>
-      <w:r>
-        <w:rPr>
-          <w:rFonts w:ascii="Verdana" w:eastAsia="宋体" w:hAnsi="Verdana" w:cs="宋体"/>
-          <w:color w:val="000000"/>
-          <w:kern w:val="0"/>
-          <w:sz w:val="15"/>
-          <w:szCs w:val="15"/>
-        </w:rPr>
-        <w:t>":0</w:t>
+        <w:t>"status":0</w:t>
       </w:r>
     </w:p>
     <w:p>
@@ -8190,9 +7067,32 @@
           <w:sz w:val="20"/>
           <w:szCs w:val="20"/>
         </w:rPr>
-        <w:t xml:space="preserve">Array </w:t>
-      </w:r>
-      <w:proofErr w:type="gramStart"/>
+        <w:t>Array key </w:t>
+      </w:r>
+      <w:r>
+        <w:rPr>
+          <w:rFonts w:ascii="Verdana" w:eastAsia="宋体" w:hAnsi="Verdana" w:cs="宋体"/>
+          <w:color w:val="000000"/>
+          <w:kern w:val="0"/>
+          <w:sz w:val="20"/>
+          <w:szCs w:val="20"/>
+        </w:rPr>
+        <w:t>: Order ID.</w:t>
+      </w:r>
+    </w:p>
+    <w:p>
+      <w:pPr>
+        <w:widowControl/>
+        <w:shd w:val="clear" w:color="auto" w:fill="FFFFFF"/>
+        <w:jc w:val="left"/>
+        <w:rPr>
+          <w:rFonts w:ascii="Verdana" w:eastAsia="宋体" w:hAnsi="Verdana" w:cs="宋体"/>
+          <w:color w:val="000000"/>
+          <w:kern w:val="0"/>
+          <w:sz w:val="20"/>
+          <w:szCs w:val="20"/>
+        </w:rPr>
+      </w:pPr>
       <w:r>
         <w:rPr>
           <w:rFonts w:ascii="Verdana" w:eastAsia="宋体" w:hAnsi="Verdana" w:cs="宋体"/>
@@ -8203,44 +7103,32 @@
           <w:sz w:val="20"/>
           <w:szCs w:val="20"/>
         </w:rPr>
-        <w:t>key </w:t>
-      </w:r>
-      <w:r>
-        <w:rPr>
-          <w:rFonts w:ascii="Verdana" w:eastAsia="宋体" w:hAnsi="Verdana" w:cs="宋体"/>
-          <w:color w:val="000000"/>
-          <w:kern w:val="0"/>
-          <w:sz w:val="20"/>
-          <w:szCs w:val="20"/>
-        </w:rPr>
-        <w:t>:</w:t>
-      </w:r>
-      <w:proofErr w:type="gramEnd"/>
-      <w:r>
-        <w:rPr>
-          <w:rFonts w:ascii="Verdana" w:eastAsia="宋体" w:hAnsi="Verdana" w:cs="宋体"/>
-          <w:color w:val="000000"/>
-          <w:kern w:val="0"/>
-          <w:sz w:val="20"/>
-          <w:szCs w:val="20"/>
-        </w:rPr>
-        <w:t xml:space="preserve"> Order ID.</w:t>
-      </w:r>
-    </w:p>
-    <w:p>
-      <w:pPr>
-        <w:widowControl/>
-        <w:shd w:val="clear" w:color="auto" w:fill="FFFFFF"/>
-        <w:jc w:val="left"/>
-        <w:rPr>
-          <w:rFonts w:ascii="Verdana" w:eastAsia="宋体" w:hAnsi="Verdana" w:cs="宋体"/>
-          <w:color w:val="000000"/>
-          <w:kern w:val="0"/>
-          <w:sz w:val="20"/>
-          <w:szCs w:val="20"/>
-        </w:rPr>
-      </w:pPr>
-      <w:proofErr w:type="gramStart"/>
+        <w:t>pair</w:t>
+      </w:r>
+      <w:r>
+        <w:rPr>
+          <w:rFonts w:ascii="Verdana" w:eastAsia="宋体" w:hAnsi="Verdana" w:cs="宋体"/>
+          <w:color w:val="000000"/>
+          <w:kern w:val="0"/>
+          <w:sz w:val="20"/>
+          <w:szCs w:val="20"/>
+        </w:rPr>
+        <w:t>: The pair on which the order was created.</w:t>
+      </w:r>
+    </w:p>
+    <w:p>
+      <w:pPr>
+        <w:widowControl/>
+        <w:shd w:val="clear" w:color="auto" w:fill="FFFFFF"/>
+        <w:jc w:val="left"/>
+        <w:rPr>
+          <w:rFonts w:ascii="Verdana" w:eastAsia="宋体" w:hAnsi="Verdana" w:cs="宋体"/>
+          <w:color w:val="000000"/>
+          <w:kern w:val="0"/>
+          <w:sz w:val="20"/>
+          <w:szCs w:val="20"/>
+        </w:rPr>
+      </w:pPr>
       <w:r>
         <w:rPr>
           <w:rFonts w:ascii="Verdana" w:eastAsia="宋体" w:hAnsi="Verdana" w:cs="宋体"/>
@@ -8251,34 +7139,32 @@
           <w:sz w:val="20"/>
           <w:szCs w:val="20"/>
         </w:rPr>
-        <w:t>pair</w:t>
-      </w:r>
-      <w:proofErr w:type="gramEnd"/>
-      <w:r>
-        <w:rPr>
-          <w:rFonts w:ascii="Verdana" w:eastAsia="宋体" w:hAnsi="Verdana" w:cs="宋体"/>
-          <w:color w:val="000000"/>
-          <w:kern w:val="0"/>
-          <w:sz w:val="20"/>
-          <w:szCs w:val="20"/>
-        </w:rPr>
-        <w:t>: The pair on which the order was created.</w:t>
-      </w:r>
-    </w:p>
-    <w:p>
-      <w:pPr>
-        <w:widowControl/>
-        <w:shd w:val="clear" w:color="auto" w:fill="FFFFFF"/>
-        <w:jc w:val="left"/>
-        <w:rPr>
-          <w:rFonts w:ascii="Verdana" w:eastAsia="宋体" w:hAnsi="Verdana" w:cs="宋体"/>
-          <w:color w:val="000000"/>
-          <w:kern w:val="0"/>
-          <w:sz w:val="20"/>
-          <w:szCs w:val="20"/>
-        </w:rPr>
-      </w:pPr>
-      <w:proofErr w:type="gramStart"/>
+        <w:t>type</w:t>
+      </w:r>
+      <w:r>
+        <w:rPr>
+          <w:rFonts w:ascii="Verdana" w:eastAsia="宋体" w:hAnsi="Verdana" w:cs="宋体"/>
+          <w:color w:val="000000"/>
+          <w:kern w:val="0"/>
+          <w:sz w:val="20"/>
+          <w:szCs w:val="20"/>
+        </w:rPr>
+        <w:t>: Order type, buy/sell.</w:t>
+      </w:r>
+    </w:p>
+    <w:p>
+      <w:pPr>
+        <w:widowControl/>
+        <w:shd w:val="clear" w:color="auto" w:fill="FFFFFF"/>
+        <w:jc w:val="left"/>
+        <w:rPr>
+          <w:rFonts w:ascii="Verdana" w:eastAsia="宋体" w:hAnsi="Verdana" w:cs="宋体"/>
+          <w:color w:val="000000"/>
+          <w:kern w:val="0"/>
+          <w:sz w:val="20"/>
+          <w:szCs w:val="20"/>
+        </w:rPr>
+      </w:pPr>
       <w:r>
         <w:rPr>
           <w:rFonts w:ascii="Verdana" w:eastAsia="宋体" w:hAnsi="Verdana" w:cs="宋体"/>
@@ -8289,34 +7175,32 @@
           <w:sz w:val="20"/>
           <w:szCs w:val="20"/>
         </w:rPr>
-        <w:t>type</w:t>
-      </w:r>
-      <w:proofErr w:type="gramEnd"/>
-      <w:r>
-        <w:rPr>
-          <w:rFonts w:ascii="Verdana" w:eastAsia="宋体" w:hAnsi="Verdana" w:cs="宋体"/>
-          <w:color w:val="000000"/>
-          <w:kern w:val="0"/>
-          <w:sz w:val="20"/>
-          <w:szCs w:val="20"/>
-        </w:rPr>
-        <w:t>: Order type, buy/sell.</w:t>
-      </w:r>
-    </w:p>
-    <w:p>
-      <w:pPr>
-        <w:widowControl/>
-        <w:shd w:val="clear" w:color="auto" w:fill="FFFFFF"/>
-        <w:jc w:val="left"/>
-        <w:rPr>
-          <w:rFonts w:ascii="Verdana" w:eastAsia="宋体" w:hAnsi="Verdana" w:cs="宋体"/>
-          <w:color w:val="000000"/>
-          <w:kern w:val="0"/>
-          <w:sz w:val="20"/>
-          <w:szCs w:val="20"/>
-        </w:rPr>
-      </w:pPr>
-      <w:proofErr w:type="gramStart"/>
+        <w:t>amount</w:t>
+      </w:r>
+      <w:r>
+        <w:rPr>
+          <w:rFonts w:ascii="Verdana" w:eastAsia="宋体" w:hAnsi="Verdana" w:cs="宋体"/>
+          <w:color w:val="000000"/>
+          <w:kern w:val="0"/>
+          <w:sz w:val="20"/>
+          <w:szCs w:val="20"/>
+        </w:rPr>
+        <w:t>: The amount of currency to be bought/sold.</w:t>
+      </w:r>
+    </w:p>
+    <w:p>
+      <w:pPr>
+        <w:widowControl/>
+        <w:shd w:val="clear" w:color="auto" w:fill="FFFFFF"/>
+        <w:jc w:val="left"/>
+        <w:rPr>
+          <w:rFonts w:ascii="Verdana" w:eastAsia="宋体" w:hAnsi="Verdana" w:cs="宋体"/>
+          <w:color w:val="000000"/>
+          <w:kern w:val="0"/>
+          <w:sz w:val="20"/>
+          <w:szCs w:val="20"/>
+        </w:rPr>
+      </w:pPr>
       <w:r>
         <w:rPr>
           <w:rFonts w:ascii="Verdana" w:eastAsia="宋体" w:hAnsi="Verdana" w:cs="宋体"/>
@@ -8327,34 +7211,32 @@
           <w:sz w:val="20"/>
           <w:szCs w:val="20"/>
         </w:rPr>
-        <w:t>amount</w:t>
-      </w:r>
-      <w:proofErr w:type="gramEnd"/>
-      <w:r>
-        <w:rPr>
-          <w:rFonts w:ascii="Verdana" w:eastAsia="宋体" w:hAnsi="Verdana" w:cs="宋体"/>
-          <w:color w:val="000000"/>
-          <w:kern w:val="0"/>
-          <w:sz w:val="20"/>
-          <w:szCs w:val="20"/>
-        </w:rPr>
-        <w:t>: The amount of currency to be bought/sold.</w:t>
-      </w:r>
-    </w:p>
-    <w:p>
-      <w:pPr>
-        <w:widowControl/>
-        <w:shd w:val="clear" w:color="auto" w:fill="FFFFFF"/>
-        <w:jc w:val="left"/>
-        <w:rPr>
-          <w:rFonts w:ascii="Verdana" w:eastAsia="宋体" w:hAnsi="Verdana" w:cs="宋体"/>
-          <w:color w:val="000000"/>
-          <w:kern w:val="0"/>
-          <w:sz w:val="20"/>
-          <w:szCs w:val="20"/>
-        </w:rPr>
-      </w:pPr>
-      <w:proofErr w:type="gramStart"/>
+        <w:t>rate</w:t>
+      </w:r>
+      <w:r>
+        <w:rPr>
+          <w:rFonts w:ascii="Verdana" w:eastAsia="宋体" w:hAnsi="Verdana" w:cs="宋体"/>
+          <w:color w:val="000000"/>
+          <w:kern w:val="0"/>
+          <w:sz w:val="20"/>
+          <w:szCs w:val="20"/>
+        </w:rPr>
+        <w:t>: Sell/Buy price.</w:t>
+      </w:r>
+    </w:p>
+    <w:p>
+      <w:pPr>
+        <w:widowControl/>
+        <w:shd w:val="clear" w:color="auto" w:fill="FFFFFF"/>
+        <w:jc w:val="left"/>
+        <w:rPr>
+          <w:rFonts w:ascii="Verdana" w:eastAsia="宋体" w:hAnsi="Verdana" w:cs="宋体"/>
+          <w:color w:val="000000"/>
+          <w:kern w:val="0"/>
+          <w:sz w:val="20"/>
+          <w:szCs w:val="20"/>
+        </w:rPr>
+      </w:pPr>
       <w:r>
         <w:rPr>
           <w:rFonts w:ascii="Verdana" w:eastAsia="宋体" w:hAnsi="Verdana" w:cs="宋体"/>
@@ -8365,34 +7247,32 @@
           <w:sz w:val="20"/>
           <w:szCs w:val="20"/>
         </w:rPr>
-        <w:t>rate</w:t>
-      </w:r>
-      <w:proofErr w:type="gramEnd"/>
-      <w:r>
-        <w:rPr>
-          <w:rFonts w:ascii="Verdana" w:eastAsia="宋体" w:hAnsi="Verdana" w:cs="宋体"/>
-          <w:color w:val="000000"/>
-          <w:kern w:val="0"/>
-          <w:sz w:val="20"/>
-          <w:szCs w:val="20"/>
-        </w:rPr>
-        <w:t>: Sell/Buy price.</w:t>
-      </w:r>
-    </w:p>
-    <w:p>
-      <w:pPr>
-        <w:widowControl/>
-        <w:shd w:val="clear" w:color="auto" w:fill="FFFFFF"/>
-        <w:jc w:val="left"/>
-        <w:rPr>
-          <w:rFonts w:ascii="Verdana" w:eastAsia="宋体" w:hAnsi="Verdana" w:cs="宋体"/>
-          <w:color w:val="000000"/>
-          <w:kern w:val="0"/>
-          <w:sz w:val="20"/>
-          <w:szCs w:val="20"/>
-        </w:rPr>
-      </w:pPr>
-      <w:proofErr w:type="spellStart"/>
+        <w:t>timestamp_created</w:t>
+      </w:r>
+      <w:r>
+        <w:rPr>
+          <w:rFonts w:ascii="Verdana" w:eastAsia="宋体" w:hAnsi="Verdana" w:cs="宋体"/>
+          <w:color w:val="000000"/>
+          <w:kern w:val="0"/>
+          <w:sz w:val="20"/>
+          <w:szCs w:val="20"/>
+        </w:rPr>
+        <w:t>: The time when the order was created.</w:t>
+      </w:r>
+    </w:p>
+    <w:p>
+      <w:pPr>
+        <w:widowControl/>
+        <w:shd w:val="clear" w:color="auto" w:fill="FFFFFF"/>
+        <w:jc w:val="left"/>
+        <w:rPr>
+          <w:rFonts w:ascii="Verdana" w:eastAsia="宋体" w:hAnsi="Verdana" w:cs="宋体"/>
+          <w:color w:val="000000"/>
+          <w:kern w:val="0"/>
+          <w:sz w:val="20"/>
+          <w:szCs w:val="20"/>
+        </w:rPr>
+      </w:pPr>
       <w:r>
         <w:rPr>
           <w:rFonts w:ascii="Verdana" w:eastAsia="宋体" w:hAnsi="Verdana" w:cs="宋体"/>
@@ -8403,47 +7283,8 @@
           <w:sz w:val="20"/>
           <w:szCs w:val="20"/>
         </w:rPr>
-        <w:t>timestamp_created</w:t>
-      </w:r>
-      <w:proofErr w:type="spellEnd"/>
-      <w:r>
-        <w:rPr>
-          <w:rFonts w:ascii="Verdana" w:eastAsia="宋体" w:hAnsi="Verdana" w:cs="宋体"/>
-          <w:color w:val="000000"/>
-          <w:kern w:val="0"/>
-          <w:sz w:val="20"/>
-          <w:szCs w:val="20"/>
-        </w:rPr>
-        <w:t>: The time when the order was created.</w:t>
-      </w:r>
-    </w:p>
-    <w:p>
-      <w:pPr>
-        <w:widowControl/>
-        <w:shd w:val="clear" w:color="auto" w:fill="FFFFFF"/>
-        <w:jc w:val="left"/>
-        <w:rPr>
-          <w:rFonts w:ascii="Verdana" w:eastAsia="宋体" w:hAnsi="Verdana" w:cs="宋体"/>
-          <w:color w:val="000000"/>
-          <w:kern w:val="0"/>
-          <w:sz w:val="20"/>
-          <w:szCs w:val="20"/>
-        </w:rPr>
-      </w:pPr>
-      <w:proofErr w:type="gramStart"/>
-      <w:r>
-        <w:rPr>
-          <w:rFonts w:ascii="Verdana" w:eastAsia="宋体" w:hAnsi="Verdana" w:cs="宋体"/>
-          <w:b/>
-          <w:bCs/>
-          <w:color w:val="000000"/>
-          <w:kern w:val="0"/>
-          <w:sz w:val="20"/>
-          <w:szCs w:val="20"/>
-        </w:rPr>
         <w:t>status</w:t>
       </w:r>
-      <w:proofErr w:type="gramEnd"/>
       <w:r>
         <w:rPr>
           <w:rFonts w:ascii="Verdana" w:eastAsia="宋体" w:hAnsi="Verdana" w:cs="宋体"/>
@@ -8483,22 +7324,8 @@
           <w:sz w:val="52"/>
           <w:szCs w:val="52"/>
         </w:rPr>
-        <w:t xml:space="preserve">Method </w:t>
-      </w:r>
-      <w:proofErr w:type="spellStart"/>
-      <w:r>
-        <w:rPr>
-          <w:rFonts w:ascii="Verdana" w:eastAsia="宋体" w:hAnsi="Verdana" w:cs="宋体"/>
-          <w:b/>
-          <w:bCs/>
-          <w:color w:val="193477"/>
-          <w:kern w:val="0"/>
-          <w:sz w:val="52"/>
-          <w:szCs w:val="52"/>
-        </w:rPr>
-        <w:t>OrderInfo</w:t>
-      </w:r>
-      <w:proofErr w:type="spellEnd"/>
+        <w:t>Method OrderInfo</w:t>
+      </w:r>
     </w:p>
     <w:p>
       <w:pPr>
@@ -8514,7 +7341,6 @@
           <w:szCs w:val="20"/>
         </w:rPr>
       </w:pPr>
-      <w:proofErr w:type="gramStart"/>
       <w:r>
         <w:rPr>
           <w:rFonts w:ascii="Verdana" w:eastAsia="宋体" w:hAnsi="Verdana" w:cs="宋体"/>
@@ -8525,7 +7351,6 @@
         </w:rPr>
         <w:t>Returns the information on particular order.</w:t>
       </w:r>
-      <w:proofErr w:type="gramEnd"/>
     </w:p>
     <w:p>
       <w:pPr>
@@ -8740,7 +7565,6 @@
                 <w:szCs w:val="20"/>
               </w:rPr>
             </w:pPr>
-            <w:proofErr w:type="spellStart"/>
             <w:r>
               <w:rPr>
                 <w:rFonts w:ascii="Verdana" w:eastAsia="宋体" w:hAnsi="Verdana" w:cs="宋体"/>
@@ -8751,7 +7575,6 @@
               </w:rPr>
               <w:t>order_id</w:t>
             </w:r>
-            <w:proofErr w:type="spellEnd"/>
           </w:p>
         </w:tc>
         <w:tc>
@@ -8950,29 +7773,7 @@
           <w:szCs w:val="15"/>
         </w:rPr>
         <w:tab/>
-        <w:t>"</w:t>
-      </w:r>
-      <w:proofErr w:type="gramStart"/>
-      <w:r>
-        <w:rPr>
-          <w:rFonts w:ascii="Verdana" w:eastAsia="宋体" w:hAnsi="Verdana" w:cs="宋体"/>
-          <w:color w:val="000000"/>
-          <w:kern w:val="0"/>
-          <w:sz w:val="15"/>
-          <w:szCs w:val="15"/>
-        </w:rPr>
-        <w:t>success</w:t>
-      </w:r>
-      <w:proofErr w:type="gramEnd"/>
-      <w:r>
-        <w:rPr>
-          <w:rFonts w:ascii="Verdana" w:eastAsia="宋体" w:hAnsi="Verdana" w:cs="宋体"/>
-          <w:color w:val="000000"/>
-          <w:kern w:val="0"/>
-          <w:sz w:val="15"/>
-          <w:szCs w:val="15"/>
-        </w:rPr>
-        <w:t>":1,</w:t>
+        <w:t>"success":1,</w:t>
       </w:r>
     </w:p>
     <w:p>
@@ -9021,29 +7822,7 @@
           <w:szCs w:val="15"/>
         </w:rPr>
         <w:tab/>
-        <w:t>"</w:t>
-      </w:r>
-      <w:proofErr w:type="gramStart"/>
-      <w:r>
-        <w:rPr>
-          <w:rFonts w:ascii="Verdana" w:eastAsia="宋体" w:hAnsi="Verdana" w:cs="宋体"/>
-          <w:color w:val="000000"/>
-          <w:kern w:val="0"/>
-          <w:sz w:val="15"/>
-          <w:szCs w:val="15"/>
-        </w:rPr>
-        <w:t>return</w:t>
-      </w:r>
-      <w:proofErr w:type="gramEnd"/>
-      <w:r>
-        <w:rPr>
-          <w:rFonts w:ascii="Verdana" w:eastAsia="宋体" w:hAnsi="Verdana" w:cs="宋体"/>
-          <w:color w:val="000000"/>
-          <w:kern w:val="0"/>
-          <w:sz w:val="15"/>
-          <w:szCs w:val="15"/>
-        </w:rPr>
-        <w:t>":{</w:t>
+        <w:t>"return":{</w:t>
       </w:r>
     </w:p>
     <w:p>
@@ -9171,51 +7950,7 @@
           <w:szCs w:val="15"/>
         </w:rPr>
         <w:tab/>
-        <w:t>"</w:t>
-      </w:r>
-      <w:proofErr w:type="gramStart"/>
-      <w:r>
-        <w:rPr>
-          <w:rFonts w:ascii="Verdana" w:eastAsia="宋体" w:hAnsi="Verdana" w:cs="宋体"/>
-          <w:color w:val="000000"/>
-          <w:kern w:val="0"/>
-          <w:sz w:val="15"/>
-          <w:szCs w:val="15"/>
-        </w:rPr>
-        <w:t>pair</w:t>
-      </w:r>
-      <w:proofErr w:type="gramEnd"/>
-      <w:r>
-        <w:rPr>
-          <w:rFonts w:ascii="Verdana" w:eastAsia="宋体" w:hAnsi="Verdana" w:cs="宋体"/>
-          <w:color w:val="000000"/>
-          <w:kern w:val="0"/>
-          <w:sz w:val="15"/>
-          <w:szCs w:val="15"/>
-        </w:rPr>
-        <w:t>":"</w:t>
-      </w:r>
-      <w:proofErr w:type="spellStart"/>
-      <w:r>
-        <w:rPr>
-          <w:rFonts w:ascii="Verdana" w:eastAsia="宋体" w:hAnsi="Verdana" w:cs="宋体"/>
-          <w:color w:val="000000"/>
-          <w:kern w:val="0"/>
-          <w:sz w:val="15"/>
-          <w:szCs w:val="15"/>
-        </w:rPr>
-        <w:t>btc_usd</w:t>
-      </w:r>
-      <w:proofErr w:type="spellEnd"/>
-      <w:r>
-        <w:rPr>
-          <w:rFonts w:ascii="Verdana" w:eastAsia="宋体" w:hAnsi="Verdana" w:cs="宋体"/>
-          <w:color w:val="000000"/>
-          <w:kern w:val="0"/>
-          <w:sz w:val="15"/>
-          <w:szCs w:val="15"/>
-        </w:rPr>
-        <w:t>",</w:t>
+        <w:t>"pair":"btc_usd",</w:t>
       </w:r>
     </w:p>
     <w:p>
@@ -9284,41 +8019,7 @@
           <w:szCs w:val="15"/>
         </w:rPr>
         <w:tab/>
-        <w:t>"</w:t>
-      </w:r>
-      <w:proofErr w:type="spellStart"/>
-      <w:proofErr w:type="gramStart"/>
-      <w:r>
-        <w:rPr>
-          <w:rFonts w:ascii="Verdana" w:eastAsia="宋体" w:hAnsi="Verdana" w:cs="宋体"/>
-          <w:color w:val="000000"/>
-          <w:kern w:val="0"/>
-          <w:sz w:val="15"/>
-          <w:szCs w:val="15"/>
-        </w:rPr>
-        <w:t>type</w:t>
-      </w:r>
-      <w:proofErr w:type="gramEnd"/>
-      <w:r>
-        <w:rPr>
-          <w:rFonts w:ascii="Verdana" w:eastAsia="宋体" w:hAnsi="Verdana" w:cs="宋体"/>
-          <w:color w:val="000000"/>
-          <w:kern w:val="0"/>
-          <w:sz w:val="15"/>
-          <w:szCs w:val="15"/>
-        </w:rPr>
-        <w:t>":"sell</w:t>
-      </w:r>
-      <w:proofErr w:type="spellEnd"/>
-      <w:r>
-        <w:rPr>
-          <w:rFonts w:ascii="Verdana" w:eastAsia="宋体" w:hAnsi="Verdana" w:cs="宋体"/>
-          <w:color w:val="000000"/>
-          <w:kern w:val="0"/>
-          <w:sz w:val="15"/>
-          <w:szCs w:val="15"/>
-        </w:rPr>
-        <w:t>",</w:t>
+        <w:t>"type":"sell",</w:t>
       </w:r>
     </w:p>
     <w:p>
@@ -9456,29 +8157,7 @@
           <w:szCs w:val="15"/>
         </w:rPr>
         <w:tab/>
-        <w:t>"</w:t>
-      </w:r>
-      <w:proofErr w:type="gramStart"/>
-      <w:r>
-        <w:rPr>
-          <w:rFonts w:ascii="Verdana" w:eastAsia="宋体" w:hAnsi="Verdana" w:cs="宋体"/>
-          <w:color w:val="000000"/>
-          <w:kern w:val="0"/>
-          <w:sz w:val="15"/>
-          <w:szCs w:val="15"/>
-        </w:rPr>
-        <w:t>amount</w:t>
-      </w:r>
-      <w:proofErr w:type="gramEnd"/>
-      <w:r>
-        <w:rPr>
-          <w:rFonts w:ascii="Verdana" w:eastAsia="宋体" w:hAnsi="Verdana" w:cs="宋体"/>
-          <w:color w:val="000000"/>
-          <w:kern w:val="0"/>
-          <w:sz w:val="15"/>
-          <w:szCs w:val="15"/>
-        </w:rPr>
-        <w:t>":12.345,</w:t>
+        <w:t>"amount":12.345,</w:t>
       </w:r>
     </w:p>
     <w:p>
@@ -9547,29 +8226,7 @@
           <w:szCs w:val="15"/>
         </w:rPr>
         <w:tab/>
-        <w:t>"</w:t>
-      </w:r>
-      <w:proofErr w:type="gramStart"/>
-      <w:r>
-        <w:rPr>
-          <w:rFonts w:ascii="Verdana" w:eastAsia="宋体" w:hAnsi="Verdana" w:cs="宋体"/>
-          <w:color w:val="000000"/>
-          <w:kern w:val="0"/>
-          <w:sz w:val="15"/>
-          <w:szCs w:val="15"/>
-        </w:rPr>
-        <w:t>rate</w:t>
-      </w:r>
-      <w:proofErr w:type="gramEnd"/>
-      <w:r>
-        <w:rPr>
-          <w:rFonts w:ascii="Verdana" w:eastAsia="宋体" w:hAnsi="Verdana" w:cs="宋体"/>
-          <w:color w:val="000000"/>
-          <w:kern w:val="0"/>
-          <w:sz w:val="15"/>
-          <w:szCs w:val="15"/>
-        </w:rPr>
-        <w:t>":485,</w:t>
+        <w:t>"rate":485,</w:t>
       </w:r>
     </w:p>
     <w:p>
@@ -9707,29 +8364,7 @@
           <w:szCs w:val="15"/>
         </w:rPr>
         <w:tab/>
-        <w:t>"</w:t>
-      </w:r>
-      <w:proofErr w:type="gramStart"/>
-      <w:r>
-        <w:rPr>
-          <w:rFonts w:ascii="Verdana" w:eastAsia="宋体" w:hAnsi="Verdana" w:cs="宋体"/>
-          <w:color w:val="000000"/>
-          <w:kern w:val="0"/>
-          <w:sz w:val="15"/>
-          <w:szCs w:val="15"/>
-        </w:rPr>
-        <w:t>status</w:t>
-      </w:r>
-      <w:proofErr w:type="gramEnd"/>
-      <w:r>
-        <w:rPr>
-          <w:rFonts w:ascii="Verdana" w:eastAsia="宋体" w:hAnsi="Verdana" w:cs="宋体"/>
-          <w:color w:val="000000"/>
-          <w:kern w:val="0"/>
-          <w:sz w:val="15"/>
-          <w:szCs w:val="15"/>
-        </w:rPr>
-        <w:t>":0</w:t>
+        <w:t>"status":0</w:t>
       </w:r>
     </w:p>
     <w:p>
@@ -9959,7 +8594,6 @@
           <w:szCs w:val="20"/>
         </w:rPr>
       </w:pPr>
-      <w:proofErr w:type="gramStart"/>
       <w:r>
         <w:rPr>
           <w:rFonts w:ascii="Verdana" w:eastAsia="宋体" w:hAnsi="Verdana" w:cs="宋体"/>
@@ -9972,7 +8606,6 @@
         </w:rPr>
         <w:t>pair</w:t>
       </w:r>
-      <w:proofErr w:type="gramEnd"/>
       <w:r>
         <w:rPr>
           <w:rFonts w:ascii="Verdana" w:eastAsia="宋体" w:hAnsi="Verdana" w:cs="宋体"/>
@@ -9997,7 +8630,6 @@
           <w:szCs w:val="20"/>
         </w:rPr>
       </w:pPr>
-      <w:proofErr w:type="gramStart"/>
       <w:r>
         <w:rPr>
           <w:rFonts w:ascii="Verdana" w:eastAsia="宋体" w:hAnsi="Verdana" w:cs="宋体"/>
@@ -10010,7 +8642,6 @@
         </w:rPr>
         <w:t>type</w:t>
       </w:r>
-      <w:proofErr w:type="gramEnd"/>
       <w:r>
         <w:rPr>
           <w:rFonts w:ascii="Verdana" w:eastAsia="宋体" w:hAnsi="Verdana" w:cs="宋体"/>
@@ -10035,7 +8666,6 @@
           <w:szCs w:val="20"/>
         </w:rPr>
       </w:pPr>
-      <w:proofErr w:type="spellStart"/>
       <w:r>
         <w:rPr>
           <w:rFonts w:ascii="Verdana" w:eastAsia="宋体" w:hAnsi="Verdana" w:cs="宋体"/>
@@ -10048,7 +8678,6 @@
         </w:rPr>
         <w:t>start_amount</w:t>
       </w:r>
-      <w:proofErr w:type="spellEnd"/>
       <w:r>
         <w:rPr>
           <w:rFonts w:ascii="Verdana" w:eastAsia="宋体" w:hAnsi="Verdana" w:cs="宋体"/>
@@ -10073,7 +8702,6 @@
           <w:szCs w:val="20"/>
         </w:rPr>
       </w:pPr>
-      <w:proofErr w:type="gramStart"/>
       <w:r>
         <w:rPr>
           <w:rFonts w:ascii="Verdana" w:eastAsia="宋体" w:hAnsi="Verdana" w:cs="宋体"/>
@@ -10086,7 +8714,6 @@
         </w:rPr>
         <w:t>amount</w:t>
       </w:r>
-      <w:proofErr w:type="gramEnd"/>
       <w:r>
         <w:rPr>
           <w:rFonts w:ascii="Verdana" w:eastAsia="宋体" w:hAnsi="Verdana" w:cs="宋体"/>
@@ -10111,7 +8738,6 @@
           <w:szCs w:val="20"/>
         </w:rPr>
       </w:pPr>
-      <w:proofErr w:type="gramStart"/>
       <w:r>
         <w:rPr>
           <w:rFonts w:ascii="Verdana" w:eastAsia="宋体" w:hAnsi="Verdana" w:cs="宋体"/>
@@ -10125,7 +8751,6 @@
         <w:lastRenderedPageBreak/>
         <w:t>rate</w:t>
       </w:r>
-      <w:proofErr w:type="gramEnd"/>
       <w:r>
         <w:rPr>
           <w:rFonts w:ascii="Verdana" w:eastAsia="宋体" w:hAnsi="Verdana" w:cs="宋体"/>
@@ -10150,7 +8775,6 @@
           <w:szCs w:val="20"/>
         </w:rPr>
       </w:pPr>
-      <w:proofErr w:type="spellStart"/>
       <w:r>
         <w:rPr>
           <w:rFonts w:ascii="Verdana" w:eastAsia="宋体" w:hAnsi="Verdana" w:cs="宋体"/>
@@ -10163,7 +8787,6 @@
         </w:rPr>
         <w:t>timestamp_created</w:t>
       </w:r>
-      <w:proofErr w:type="spellEnd"/>
       <w:r>
         <w:rPr>
           <w:rFonts w:ascii="Verdana" w:eastAsia="宋体" w:hAnsi="Verdana" w:cs="宋体"/>
@@ -10188,7 +8811,6 @@
           <w:szCs w:val="20"/>
         </w:rPr>
       </w:pPr>
-      <w:proofErr w:type="gramStart"/>
       <w:r>
         <w:rPr>
           <w:rFonts w:ascii="Verdana" w:eastAsia="宋体" w:hAnsi="Verdana" w:cs="宋体"/>
@@ -10201,7 +8823,6 @@
         </w:rPr>
         <w:t>status</w:t>
       </w:r>
-      <w:proofErr w:type="gramEnd"/>
       <w:r>
         <w:rPr>
           <w:rFonts w:ascii="Verdana" w:eastAsia="宋体" w:hAnsi="Verdana" w:cs="宋体"/>
@@ -10240,22 +8861,8 @@
           <w:sz w:val="52"/>
           <w:szCs w:val="52"/>
         </w:rPr>
-        <w:t xml:space="preserve">Method </w:t>
-      </w:r>
-      <w:proofErr w:type="spellStart"/>
-      <w:r>
-        <w:rPr>
-          <w:rFonts w:ascii="Verdana" w:eastAsia="宋体" w:hAnsi="Verdana" w:cs="宋体"/>
-          <w:b/>
-          <w:bCs/>
-          <w:color w:val="193477"/>
-          <w:kern w:val="0"/>
-          <w:sz w:val="52"/>
-          <w:szCs w:val="52"/>
-        </w:rPr>
-        <w:t>CancelOrder</w:t>
-      </w:r>
-      <w:proofErr w:type="spellEnd"/>
+        <w:t>Method CancelOrder</w:t>
+      </w:r>
     </w:p>
     <w:p>
       <w:pPr>
@@ -10495,7 +9102,6 @@
                 <w:szCs w:val="20"/>
               </w:rPr>
             </w:pPr>
-            <w:proofErr w:type="spellStart"/>
             <w:r>
               <w:rPr>
                 <w:rFonts w:ascii="Verdana" w:eastAsia="宋体" w:hAnsi="Verdana" w:cs="宋体"/>
@@ -10506,7 +9112,6 @@
               </w:rPr>
               <w:t>order_id</w:t>
             </w:r>
-            <w:proofErr w:type="spellEnd"/>
           </w:p>
         </w:tc>
         <w:tc>
@@ -10705,29 +9310,7 @@
           <w:szCs w:val="15"/>
         </w:rPr>
         <w:tab/>
-        <w:t>"</w:t>
-      </w:r>
-      <w:proofErr w:type="gramStart"/>
-      <w:r>
-        <w:rPr>
-          <w:rFonts w:ascii="Verdana" w:eastAsia="宋体" w:hAnsi="Verdana" w:cs="宋体"/>
-          <w:color w:val="000000"/>
-          <w:kern w:val="0"/>
-          <w:sz w:val="15"/>
-          <w:szCs w:val="15"/>
-        </w:rPr>
-        <w:t>success</w:t>
-      </w:r>
-      <w:proofErr w:type="gramEnd"/>
-      <w:r>
-        <w:rPr>
-          <w:rFonts w:ascii="Verdana" w:eastAsia="宋体" w:hAnsi="Verdana" w:cs="宋体"/>
-          <w:color w:val="000000"/>
-          <w:kern w:val="0"/>
-          <w:sz w:val="15"/>
-          <w:szCs w:val="15"/>
-        </w:rPr>
-        <w:t>":1,</w:t>
+        <w:t>"success":1,</w:t>
       </w:r>
     </w:p>
     <w:p>
@@ -10776,29 +9359,7 @@
           <w:szCs w:val="15"/>
         </w:rPr>
         <w:tab/>
-        <w:t>"</w:t>
-      </w:r>
-      <w:proofErr w:type="gramStart"/>
-      <w:r>
-        <w:rPr>
-          <w:rFonts w:ascii="Verdana" w:eastAsia="宋体" w:hAnsi="Verdana" w:cs="宋体"/>
-          <w:color w:val="000000"/>
-          <w:kern w:val="0"/>
-          <w:sz w:val="15"/>
-          <w:szCs w:val="15"/>
-        </w:rPr>
-        <w:t>return</w:t>
-      </w:r>
-      <w:proofErr w:type="gramEnd"/>
-      <w:r>
-        <w:rPr>
-          <w:rFonts w:ascii="Verdana" w:eastAsia="宋体" w:hAnsi="Verdana" w:cs="宋体"/>
-          <w:color w:val="000000"/>
-          <w:kern w:val="0"/>
-          <w:sz w:val="15"/>
-          <w:szCs w:val="15"/>
-        </w:rPr>
-        <w:t>":{</w:t>
+        <w:t>"return":{</w:t>
       </w:r>
     </w:p>
     <w:p>
@@ -10916,29 +9477,7 @@
           <w:szCs w:val="15"/>
         </w:rPr>
         <w:tab/>
-        <w:t>"</w:t>
-      </w:r>
-      <w:proofErr w:type="gramStart"/>
-      <w:r>
-        <w:rPr>
-          <w:rFonts w:ascii="Verdana" w:eastAsia="宋体" w:hAnsi="Verdana" w:cs="宋体"/>
-          <w:color w:val="000000"/>
-          <w:kern w:val="0"/>
-          <w:sz w:val="15"/>
-          <w:szCs w:val="15"/>
-        </w:rPr>
-        <w:t>funds</w:t>
-      </w:r>
-      <w:proofErr w:type="gramEnd"/>
-      <w:r>
-        <w:rPr>
-          <w:rFonts w:ascii="Verdana" w:eastAsia="宋体" w:hAnsi="Verdana" w:cs="宋体"/>
-          <w:color w:val="000000"/>
-          <w:kern w:val="0"/>
-          <w:sz w:val="15"/>
-          <w:szCs w:val="15"/>
-        </w:rPr>
-        <w:t>":{</w:t>
+        <w:t>"funds":{</w:t>
       </w:r>
     </w:p>
     <w:p>
@@ -11007,29 +9546,7 @@
           <w:szCs w:val="15"/>
         </w:rPr>
         <w:tab/>
-        <w:t>"</w:t>
-      </w:r>
-      <w:proofErr w:type="gramStart"/>
-      <w:r>
-        <w:rPr>
-          <w:rFonts w:ascii="Verdana" w:eastAsia="宋体" w:hAnsi="Verdana" w:cs="宋体"/>
-          <w:color w:val="000000"/>
-          <w:kern w:val="0"/>
-          <w:sz w:val="15"/>
-          <w:szCs w:val="15"/>
-        </w:rPr>
-        <w:t>usd</w:t>
-      </w:r>
-      <w:proofErr w:type="gramEnd"/>
-      <w:r>
-        <w:rPr>
-          <w:rFonts w:ascii="Verdana" w:eastAsia="宋体" w:hAnsi="Verdana" w:cs="宋体"/>
-          <w:color w:val="000000"/>
-          <w:kern w:val="0"/>
-          <w:sz w:val="15"/>
-          <w:szCs w:val="15"/>
-        </w:rPr>
-        <w:t>":325,</w:t>
+        <w:t>"usd":325,</w:t>
       </w:r>
     </w:p>
     <w:p>
@@ -11098,29 +9615,7 @@
           <w:szCs w:val="15"/>
         </w:rPr>
         <w:tab/>
-        <w:t>"</w:t>
-      </w:r>
-      <w:proofErr w:type="gramStart"/>
-      <w:r>
-        <w:rPr>
-          <w:rFonts w:ascii="Verdana" w:eastAsia="宋体" w:hAnsi="Verdana" w:cs="宋体"/>
-          <w:color w:val="000000"/>
-          <w:kern w:val="0"/>
-          <w:sz w:val="15"/>
-          <w:szCs w:val="15"/>
-        </w:rPr>
-        <w:t>btc</w:t>
-      </w:r>
-      <w:proofErr w:type="gramEnd"/>
-      <w:r>
-        <w:rPr>
-          <w:rFonts w:ascii="Verdana" w:eastAsia="宋体" w:hAnsi="Verdana" w:cs="宋体"/>
-          <w:color w:val="000000"/>
-          <w:kern w:val="0"/>
-          <w:sz w:val="15"/>
-          <w:szCs w:val="15"/>
-        </w:rPr>
-        <w:t>":24.998,</w:t>
+        <w:t>"btc":24.998,</w:t>
       </w:r>
     </w:p>
     <w:p>
@@ -11189,29 +9684,7 @@
           <w:szCs w:val="15"/>
         </w:rPr>
         <w:tab/>
-        <w:t>"</w:t>
-      </w:r>
-      <w:proofErr w:type="gramStart"/>
-      <w:r>
-        <w:rPr>
-          <w:rFonts w:ascii="Verdana" w:eastAsia="宋体" w:hAnsi="Verdana" w:cs="宋体"/>
-          <w:color w:val="000000"/>
-          <w:kern w:val="0"/>
-          <w:sz w:val="15"/>
-          <w:szCs w:val="15"/>
-        </w:rPr>
-        <w:t>ltc</w:t>
-      </w:r>
-      <w:proofErr w:type="gramEnd"/>
-      <w:r>
-        <w:rPr>
-          <w:rFonts w:ascii="Verdana" w:eastAsia="宋体" w:hAnsi="Verdana" w:cs="宋体"/>
-          <w:color w:val="000000"/>
-          <w:kern w:val="0"/>
-          <w:sz w:val="15"/>
-          <w:szCs w:val="15"/>
-        </w:rPr>
-        <w:t>":0,</w:t>
+        <w:t>"ltc":0,</w:t>
       </w:r>
     </w:p>
     <w:p>
@@ -11474,7 +9947,6 @@
           <w:szCs w:val="20"/>
         </w:rPr>
       </w:pPr>
-      <w:proofErr w:type="spellStart"/>
       <w:r>
         <w:rPr>
           <w:rFonts w:ascii="Verdana" w:eastAsia="宋体" w:hAnsi="Verdana" w:cs="宋体"/>
@@ -11487,7 +9959,6 @@
         </w:rPr>
         <w:t>order_id</w:t>
       </w:r>
-      <w:proofErr w:type="spellEnd"/>
       <w:r>
         <w:rPr>
           <w:rFonts w:ascii="Verdana" w:eastAsia="宋体" w:hAnsi="Verdana" w:cs="宋体"/>
@@ -11512,7 +9983,6 @@
           <w:szCs w:val="20"/>
         </w:rPr>
       </w:pPr>
-      <w:proofErr w:type="gramStart"/>
       <w:r>
         <w:rPr>
           <w:rFonts w:ascii="Verdana" w:eastAsia="宋体" w:hAnsi="Verdana" w:cs="宋体"/>
@@ -11525,7 +9995,6 @@
         </w:rPr>
         <w:t>funds</w:t>
       </w:r>
-      <w:proofErr w:type="gramEnd"/>
       <w:r>
         <w:rPr>
           <w:rFonts w:ascii="Verdana" w:eastAsia="宋体" w:hAnsi="Verdana" w:cs="宋体"/>
@@ -11564,22 +10033,8 @@
           <w:sz w:val="52"/>
           <w:szCs w:val="52"/>
         </w:rPr>
-        <w:t xml:space="preserve">Method </w:t>
-      </w:r>
-      <w:proofErr w:type="spellStart"/>
-      <w:r>
-        <w:rPr>
-          <w:rFonts w:ascii="Verdana" w:eastAsia="宋体" w:hAnsi="Verdana" w:cs="宋体"/>
-          <w:b/>
-          <w:bCs/>
-          <w:color w:val="193477"/>
-          <w:kern w:val="0"/>
-          <w:sz w:val="52"/>
-          <w:szCs w:val="52"/>
-        </w:rPr>
-        <w:t>TradeHistory</w:t>
-      </w:r>
-      <w:proofErr w:type="spellEnd"/>
+        <w:t>Method TradeHistory</w:t>
+      </w:r>
     </w:p>
     <w:p>
       <w:pPr>
@@ -12163,7 +10618,6 @@
                 <w:szCs w:val="20"/>
               </w:rPr>
             </w:pPr>
-            <w:proofErr w:type="spellStart"/>
             <w:r>
               <w:rPr>
                 <w:rFonts w:ascii="Verdana" w:eastAsia="宋体" w:hAnsi="Verdana" w:cs="宋体"/>
@@ -12174,7 +10628,6 @@
               </w:rPr>
               <w:t>from_id</w:t>
             </w:r>
-            <w:proofErr w:type="spellEnd"/>
           </w:p>
         </w:tc>
         <w:tc>
@@ -12318,7 +10771,6 @@
                 <w:szCs w:val="20"/>
               </w:rPr>
             </w:pPr>
-            <w:proofErr w:type="spellStart"/>
             <w:r>
               <w:rPr>
                 <w:rFonts w:ascii="Verdana" w:eastAsia="宋体" w:hAnsi="Verdana" w:cs="宋体"/>
@@ -12329,7 +10781,6 @@
               </w:rPr>
               <w:t>end_id</w:t>
             </w:r>
-            <w:proofErr w:type="spellEnd"/>
           </w:p>
         </w:tc>
         <w:tc>
@@ -13007,7 +11458,6 @@
                 <w:szCs w:val="20"/>
               </w:rPr>
             </w:pPr>
-            <w:proofErr w:type="spellStart"/>
             <w:r>
               <w:rPr>
                 <w:rFonts w:ascii="Verdana" w:eastAsia="宋体" w:hAnsi="Verdana" w:cs="宋体"/>
@@ -13016,18 +11466,7 @@
                 <w:sz w:val="20"/>
                 <w:szCs w:val="20"/>
               </w:rPr>
-              <w:t>btc_usd</w:t>
-            </w:r>
-            <w:proofErr w:type="spellEnd"/>
-            <w:r>
-              <w:rPr>
-                <w:rFonts w:ascii="Verdana" w:eastAsia="宋体" w:hAnsi="Verdana" w:cs="宋体"/>
-                <w:color w:val="000000"/>
-                <w:kern w:val="0"/>
-                <w:sz w:val="20"/>
-                <w:szCs w:val="20"/>
-              </w:rPr>
-              <w:t xml:space="preserve"> (example)</w:t>
+              <w:t>btc_usd (example)</w:t>
             </w:r>
           </w:p>
         </w:tc>
@@ -13370,29 +11809,7 @@
           <w:szCs w:val="15"/>
         </w:rPr>
         <w:tab/>
-        <w:t>"</w:t>
-      </w:r>
-      <w:proofErr w:type="gramStart"/>
-      <w:r>
-        <w:rPr>
-          <w:rFonts w:ascii="Verdana" w:eastAsia="宋体" w:hAnsi="Verdana" w:cs="宋体"/>
-          <w:color w:val="000000"/>
-          <w:kern w:val="0"/>
-          <w:sz w:val="15"/>
-          <w:szCs w:val="15"/>
-        </w:rPr>
-        <w:t>success</w:t>
-      </w:r>
-      <w:proofErr w:type="gramEnd"/>
-      <w:r>
-        <w:rPr>
-          <w:rFonts w:ascii="Verdana" w:eastAsia="宋体" w:hAnsi="Verdana" w:cs="宋体"/>
-          <w:color w:val="000000"/>
-          <w:kern w:val="0"/>
-          <w:sz w:val="15"/>
-          <w:szCs w:val="15"/>
-        </w:rPr>
-        <w:t>":1,</w:t>
+        <w:t>"success":1,</w:t>
       </w:r>
     </w:p>
     <w:p>
@@ -13441,29 +11858,7 @@
           <w:szCs w:val="15"/>
         </w:rPr>
         <w:tab/>
-        <w:t>"</w:t>
-      </w:r>
-      <w:proofErr w:type="gramStart"/>
-      <w:r>
-        <w:rPr>
-          <w:rFonts w:ascii="Verdana" w:eastAsia="宋体" w:hAnsi="Verdana" w:cs="宋体"/>
-          <w:color w:val="000000"/>
-          <w:kern w:val="0"/>
-          <w:sz w:val="15"/>
-          <w:szCs w:val="15"/>
-        </w:rPr>
-        <w:t>return</w:t>
-      </w:r>
-      <w:proofErr w:type="gramEnd"/>
-      <w:r>
-        <w:rPr>
-          <w:rFonts w:ascii="Verdana" w:eastAsia="宋体" w:hAnsi="Verdana" w:cs="宋体"/>
-          <w:color w:val="000000"/>
-          <w:kern w:val="0"/>
-          <w:sz w:val="15"/>
-          <w:szCs w:val="15"/>
-        </w:rPr>
-        <w:t>":{</w:t>
+        <w:t>"return":{</w:t>
       </w:r>
     </w:p>
     <w:p>
@@ -13591,51 +11986,7 @@
           <w:szCs w:val="15"/>
         </w:rPr>
         <w:tab/>
-        <w:t>"</w:t>
-      </w:r>
-      <w:proofErr w:type="gramStart"/>
-      <w:r>
-        <w:rPr>
-          <w:rFonts w:ascii="Verdana" w:eastAsia="宋体" w:hAnsi="Verdana" w:cs="宋体"/>
-          <w:color w:val="000000"/>
-          <w:kern w:val="0"/>
-          <w:sz w:val="15"/>
-          <w:szCs w:val="15"/>
-        </w:rPr>
-        <w:t>pair</w:t>
-      </w:r>
-      <w:proofErr w:type="gramEnd"/>
-      <w:r>
-        <w:rPr>
-          <w:rFonts w:ascii="Verdana" w:eastAsia="宋体" w:hAnsi="Verdana" w:cs="宋体"/>
-          <w:color w:val="000000"/>
-          <w:kern w:val="0"/>
-          <w:sz w:val="15"/>
-          <w:szCs w:val="15"/>
-        </w:rPr>
-        <w:t>":"</w:t>
-      </w:r>
-      <w:proofErr w:type="spellStart"/>
-      <w:r>
-        <w:rPr>
-          <w:rFonts w:ascii="Verdana" w:eastAsia="宋体" w:hAnsi="Verdana" w:cs="宋体"/>
-          <w:color w:val="000000"/>
-          <w:kern w:val="0"/>
-          <w:sz w:val="15"/>
-          <w:szCs w:val="15"/>
-        </w:rPr>
-        <w:t>btc_usd</w:t>
-      </w:r>
-      <w:proofErr w:type="spellEnd"/>
-      <w:r>
-        <w:rPr>
-          <w:rFonts w:ascii="Verdana" w:eastAsia="宋体" w:hAnsi="Verdana" w:cs="宋体"/>
-          <w:color w:val="000000"/>
-          <w:kern w:val="0"/>
-          <w:sz w:val="15"/>
-          <w:szCs w:val="15"/>
-        </w:rPr>
-        <w:t>",</w:t>
+        <w:t>"pair":"btc_usd",</w:t>
       </w:r>
     </w:p>
     <w:p>
@@ -13704,41 +12055,7 @@
           <w:szCs w:val="15"/>
         </w:rPr>
         <w:tab/>
-        <w:t>"</w:t>
-      </w:r>
-      <w:proofErr w:type="spellStart"/>
-      <w:proofErr w:type="gramStart"/>
-      <w:r>
-        <w:rPr>
-          <w:rFonts w:ascii="Verdana" w:eastAsia="宋体" w:hAnsi="Verdana" w:cs="宋体"/>
-          <w:color w:val="000000"/>
-          <w:kern w:val="0"/>
-          <w:sz w:val="15"/>
-          <w:szCs w:val="15"/>
-        </w:rPr>
-        <w:t>type</w:t>
-      </w:r>
-      <w:proofErr w:type="gramEnd"/>
-      <w:r>
-        <w:rPr>
-          <w:rFonts w:ascii="Verdana" w:eastAsia="宋体" w:hAnsi="Verdana" w:cs="宋体"/>
-          <w:color w:val="000000"/>
-          <w:kern w:val="0"/>
-          <w:sz w:val="15"/>
-          <w:szCs w:val="15"/>
-        </w:rPr>
-        <w:t>":"sell</w:t>
-      </w:r>
-      <w:proofErr w:type="spellEnd"/>
-      <w:r>
-        <w:rPr>
-          <w:rFonts w:ascii="Verdana" w:eastAsia="宋体" w:hAnsi="Verdana" w:cs="宋体"/>
-          <w:color w:val="000000"/>
-          <w:kern w:val="0"/>
-          <w:sz w:val="15"/>
-          <w:szCs w:val="15"/>
-        </w:rPr>
-        <w:t>",</w:t>
+        <w:t>"type":"sell",</w:t>
       </w:r>
     </w:p>
     <w:p>
@@ -13807,29 +12124,7 @@
           <w:szCs w:val="15"/>
         </w:rPr>
         <w:tab/>
-        <w:t>"</w:t>
-      </w:r>
-      <w:proofErr w:type="gramStart"/>
-      <w:r>
-        <w:rPr>
-          <w:rFonts w:ascii="Verdana" w:eastAsia="宋体" w:hAnsi="Verdana" w:cs="宋体"/>
-          <w:color w:val="000000"/>
-          <w:kern w:val="0"/>
-          <w:sz w:val="15"/>
-          <w:szCs w:val="15"/>
-        </w:rPr>
-        <w:t>amount</w:t>
-      </w:r>
-      <w:proofErr w:type="gramEnd"/>
-      <w:r>
-        <w:rPr>
-          <w:rFonts w:ascii="Verdana" w:eastAsia="宋体" w:hAnsi="Verdana" w:cs="宋体"/>
-          <w:color w:val="000000"/>
-          <w:kern w:val="0"/>
-          <w:sz w:val="15"/>
-          <w:szCs w:val="15"/>
-        </w:rPr>
-        <w:t>":1,</w:t>
+        <w:t>"amount":1,</w:t>
       </w:r>
     </w:p>
     <w:p>
@@ -13898,29 +12193,7 @@
           <w:szCs w:val="15"/>
         </w:rPr>
         <w:tab/>
-        <w:t>"</w:t>
-      </w:r>
-      <w:proofErr w:type="gramStart"/>
-      <w:r>
-        <w:rPr>
-          <w:rFonts w:ascii="Verdana" w:eastAsia="宋体" w:hAnsi="Verdana" w:cs="宋体"/>
-          <w:color w:val="000000"/>
-          <w:kern w:val="0"/>
-          <w:sz w:val="15"/>
-          <w:szCs w:val="15"/>
-        </w:rPr>
-        <w:t>rate</w:t>
-      </w:r>
-      <w:proofErr w:type="gramEnd"/>
-      <w:r>
-        <w:rPr>
-          <w:rFonts w:ascii="Verdana" w:eastAsia="宋体" w:hAnsi="Verdana" w:cs="宋体"/>
-          <w:color w:val="000000"/>
-          <w:kern w:val="0"/>
-          <w:sz w:val="15"/>
-          <w:szCs w:val="15"/>
-        </w:rPr>
-        <w:t>":450,</w:t>
+        <w:t>"rate":450,</w:t>
       </w:r>
     </w:p>
     <w:p>
@@ -14127,29 +12400,7 @@
           <w:szCs w:val="15"/>
         </w:rPr>
         <w:tab/>
-        <w:t>"</w:t>
-      </w:r>
-      <w:proofErr w:type="gramStart"/>
-      <w:r>
-        <w:rPr>
-          <w:rFonts w:ascii="Verdana" w:eastAsia="宋体" w:hAnsi="Verdana" w:cs="宋体"/>
-          <w:color w:val="000000"/>
-          <w:kern w:val="0"/>
-          <w:sz w:val="15"/>
-          <w:szCs w:val="15"/>
-        </w:rPr>
-        <w:t>timestamp</w:t>
-      </w:r>
-      <w:proofErr w:type="gramEnd"/>
-      <w:r>
-        <w:rPr>
-          <w:rFonts w:ascii="Verdana" w:eastAsia="宋体" w:hAnsi="Verdana" w:cs="宋体"/>
-          <w:color w:val="000000"/>
-          <w:kern w:val="0"/>
-          <w:sz w:val="15"/>
-          <w:szCs w:val="15"/>
-        </w:rPr>
-        <w:t>":1342445793</w:t>
+        <w:t>"timestamp":1342445793</w:t>
       </w:r>
     </w:p>
     <w:p>
@@ -14379,7 +12630,6 @@
           <w:szCs w:val="20"/>
         </w:rPr>
       </w:pPr>
-      <w:proofErr w:type="gramStart"/>
       <w:r>
         <w:rPr>
           <w:rFonts w:ascii="Verdana" w:eastAsia="宋体" w:hAnsi="Verdana" w:cs="宋体"/>
@@ -14392,7 +12642,6 @@
         </w:rPr>
         <w:t>pair</w:t>
       </w:r>
-      <w:proofErr w:type="gramEnd"/>
       <w:r>
         <w:rPr>
           <w:rFonts w:ascii="Verdana" w:eastAsia="宋体" w:hAnsi="Verdana" w:cs="宋体"/>
@@ -14417,7 +12666,6 @@
           <w:szCs w:val="20"/>
         </w:rPr>
       </w:pPr>
-      <w:proofErr w:type="gramStart"/>
       <w:r>
         <w:rPr>
           <w:rFonts w:ascii="Verdana" w:eastAsia="宋体" w:hAnsi="Verdana" w:cs="宋体"/>
@@ -14430,7 +12678,6 @@
         </w:rPr>
         <w:t>type</w:t>
       </w:r>
-      <w:proofErr w:type="gramEnd"/>
       <w:r>
         <w:rPr>
           <w:rFonts w:ascii="Verdana" w:eastAsia="宋体" w:hAnsi="Verdana" w:cs="宋体"/>
@@ -14455,7 +12702,6 @@
           <w:szCs w:val="20"/>
         </w:rPr>
       </w:pPr>
-      <w:proofErr w:type="gramStart"/>
       <w:r>
         <w:rPr>
           <w:rFonts w:ascii="Verdana" w:eastAsia="宋体" w:hAnsi="Verdana" w:cs="宋体"/>
@@ -14468,7 +12714,6 @@
         </w:rPr>
         <w:t>amount</w:t>
       </w:r>
-      <w:proofErr w:type="gramEnd"/>
       <w:r>
         <w:rPr>
           <w:rFonts w:ascii="Verdana" w:eastAsia="宋体" w:hAnsi="Verdana" w:cs="宋体"/>
@@ -14493,7 +12738,6 @@
           <w:szCs w:val="20"/>
         </w:rPr>
       </w:pPr>
-      <w:proofErr w:type="gramStart"/>
       <w:r>
         <w:rPr>
           <w:rFonts w:ascii="Verdana" w:eastAsia="宋体" w:hAnsi="Verdana" w:cs="宋体"/>
@@ -14506,7 +12750,6 @@
         </w:rPr>
         <w:t>rate</w:t>
       </w:r>
-      <w:proofErr w:type="gramEnd"/>
       <w:r>
         <w:rPr>
           <w:rFonts w:ascii="Verdana" w:eastAsia="宋体" w:hAnsi="Verdana" w:cs="宋体"/>
@@ -14531,7 +12774,6 @@
           <w:szCs w:val="20"/>
         </w:rPr>
       </w:pPr>
-      <w:proofErr w:type="spellStart"/>
       <w:r>
         <w:rPr>
           <w:rFonts w:ascii="Verdana" w:eastAsia="宋体" w:hAnsi="Verdana" w:cs="宋体"/>
@@ -14544,7 +12786,6 @@
         </w:rPr>
         <w:t>order_id</w:t>
       </w:r>
-      <w:proofErr w:type="spellEnd"/>
       <w:r>
         <w:rPr>
           <w:rFonts w:ascii="Verdana" w:eastAsia="宋体" w:hAnsi="Verdana" w:cs="宋体"/>
@@ -14569,7 +12810,6 @@
           <w:szCs w:val="20"/>
         </w:rPr>
       </w:pPr>
-      <w:proofErr w:type="spellStart"/>
       <w:r>
         <w:rPr>
           <w:rFonts w:ascii="Verdana" w:eastAsia="宋体" w:hAnsi="Verdana" w:cs="宋体"/>
@@ -14582,54 +12822,30 @@
         </w:rPr>
         <w:t>is_your_order</w:t>
       </w:r>
-      <w:proofErr w:type="spellEnd"/>
-      <w:r>
-        <w:rPr>
-          <w:rFonts w:ascii="Verdana" w:eastAsia="宋体" w:hAnsi="Verdana" w:cs="宋体"/>
-          <w:color w:val="000000"/>
-          <w:kern w:val="0"/>
-          <w:sz w:val="20"/>
-          <w:szCs w:val="20"/>
-        </w:rPr>
-        <w:t xml:space="preserve">: Is equal to 1 if </w:t>
-      </w:r>
-      <w:proofErr w:type="spellStart"/>
-      <w:r>
-        <w:rPr>
-          <w:rFonts w:ascii="Verdana" w:eastAsia="宋体" w:hAnsi="Verdana" w:cs="宋体"/>
-          <w:color w:val="000000"/>
-          <w:kern w:val="0"/>
-          <w:sz w:val="20"/>
-          <w:szCs w:val="20"/>
-        </w:rPr>
-        <w:t>order_id</w:t>
-      </w:r>
-      <w:proofErr w:type="spellEnd"/>
-      <w:r>
-        <w:rPr>
-          <w:rFonts w:ascii="Verdana" w:eastAsia="宋体" w:hAnsi="Verdana" w:cs="宋体"/>
-          <w:color w:val="000000"/>
-          <w:kern w:val="0"/>
-          <w:sz w:val="20"/>
-          <w:szCs w:val="20"/>
-        </w:rPr>
-        <w:t xml:space="preserve"> is your order, otherwise is equal to 0.</w:t>
-      </w:r>
-    </w:p>
-    <w:p>
-      <w:pPr>
-        <w:widowControl/>
-        <w:shd w:val="clear" w:color="auto" w:fill="FFFFFF"/>
-        <w:jc w:val="left"/>
-        <w:rPr>
-          <w:rFonts w:ascii="Verdana" w:eastAsia="宋体" w:hAnsi="Verdana" w:cs="宋体"/>
-          <w:color w:val="000000"/>
-          <w:kern w:val="0"/>
-          <w:sz w:val="20"/>
-          <w:szCs w:val="20"/>
-        </w:rPr>
-      </w:pPr>
-      <w:proofErr w:type="gramStart"/>
+      <w:r>
+        <w:rPr>
+          <w:rFonts w:ascii="Verdana" w:eastAsia="宋体" w:hAnsi="Verdana" w:cs="宋体"/>
+          <w:color w:val="000000"/>
+          <w:kern w:val="0"/>
+          <w:sz w:val="20"/>
+          <w:szCs w:val="20"/>
+        </w:rPr>
+        <w:t>: Is equal to 1 if order_id is your order, otherwise is equal to 0.</w:t>
+      </w:r>
+    </w:p>
+    <w:p>
+      <w:pPr>
+        <w:widowControl/>
+        <w:shd w:val="clear" w:color="auto" w:fill="FFFFFF"/>
+        <w:jc w:val="left"/>
+        <w:rPr>
+          <w:rFonts w:ascii="Verdana" w:eastAsia="宋体" w:hAnsi="Verdana" w:cs="宋体"/>
+          <w:color w:val="000000"/>
+          <w:kern w:val="0"/>
+          <w:sz w:val="20"/>
+          <w:szCs w:val="20"/>
+        </w:rPr>
+      </w:pPr>
       <w:r>
         <w:rPr>
           <w:rFonts w:ascii="Verdana" w:eastAsia="宋体" w:hAnsi="Verdana" w:cs="宋体"/>
@@ -14642,7 +12858,6 @@
         </w:rPr>
         <w:t>timestamp</w:t>
       </w:r>
-      <w:proofErr w:type="gramEnd"/>
       <w:r>
         <w:rPr>
           <w:rFonts w:ascii="Verdana" w:eastAsia="宋体" w:hAnsi="Verdana" w:cs="宋体"/>
@@ -14682,22 +12897,8 @@
           <w:sz w:val="52"/>
           <w:szCs w:val="52"/>
         </w:rPr>
-        <w:t xml:space="preserve">Method </w:t>
-      </w:r>
-      <w:proofErr w:type="spellStart"/>
-      <w:r>
-        <w:rPr>
-          <w:rFonts w:ascii="Verdana" w:eastAsia="宋体" w:hAnsi="Verdana" w:cs="宋体"/>
-          <w:b/>
-          <w:bCs/>
-          <w:color w:val="193477"/>
-          <w:kern w:val="0"/>
-          <w:sz w:val="52"/>
-          <w:szCs w:val="52"/>
-        </w:rPr>
-        <w:t>TransHistory</w:t>
-      </w:r>
-      <w:proofErr w:type="spellEnd"/>
+        <w:t>Method TransHistory</w:t>
+      </w:r>
     </w:p>
     <w:p>
       <w:pPr>
@@ -14713,7 +12914,6 @@
           <w:szCs w:val="20"/>
         </w:rPr>
       </w:pPr>
-      <w:proofErr w:type="gramStart"/>
       <w:r>
         <w:rPr>
           <w:rFonts w:ascii="Verdana" w:eastAsia="宋体" w:hAnsi="Verdana" w:cs="宋体"/>
@@ -14724,7 +12924,6 @@
         </w:rPr>
         <w:t>Returns the history of transactions.</w:t>
       </w:r>
-      <w:proofErr w:type="gramEnd"/>
     </w:p>
     <w:p>
       <w:pPr>
@@ -15284,7 +13483,6 @@
                 <w:szCs w:val="20"/>
               </w:rPr>
             </w:pPr>
-            <w:proofErr w:type="spellStart"/>
             <w:r>
               <w:rPr>
                 <w:rFonts w:ascii="Verdana" w:eastAsia="宋体" w:hAnsi="Verdana" w:cs="宋体"/>
@@ -15295,7 +13493,6 @@
               </w:rPr>
               <w:t>from_id</w:t>
             </w:r>
-            <w:proofErr w:type="spellEnd"/>
           </w:p>
         </w:tc>
         <w:tc>
@@ -15439,7 +13636,6 @@
                 <w:szCs w:val="20"/>
               </w:rPr>
             </w:pPr>
-            <w:proofErr w:type="spellStart"/>
             <w:r>
               <w:rPr>
                 <w:rFonts w:ascii="Verdana" w:eastAsia="宋体" w:hAnsi="Verdana" w:cs="宋体"/>
@@ -15450,7 +13646,6 @@
               </w:rPr>
               <w:t>end_id</w:t>
             </w:r>
-            <w:proofErr w:type="spellEnd"/>
           </w:p>
         </w:tc>
         <w:tc>
@@ -16279,29 +14474,7 @@
           <w:szCs w:val="15"/>
         </w:rPr>
         <w:tab/>
-        <w:t>"</w:t>
-      </w:r>
-      <w:proofErr w:type="gramStart"/>
-      <w:r>
-        <w:rPr>
-          <w:rFonts w:ascii="Verdana" w:eastAsia="宋体" w:hAnsi="Verdana" w:cs="宋体"/>
-          <w:color w:val="000000"/>
-          <w:kern w:val="0"/>
-          <w:sz w:val="15"/>
-          <w:szCs w:val="15"/>
-        </w:rPr>
-        <w:t>success</w:t>
-      </w:r>
-      <w:proofErr w:type="gramEnd"/>
-      <w:r>
-        <w:rPr>
-          <w:rFonts w:ascii="Verdana" w:eastAsia="宋体" w:hAnsi="Verdana" w:cs="宋体"/>
-          <w:color w:val="000000"/>
-          <w:kern w:val="0"/>
-          <w:sz w:val="15"/>
-          <w:szCs w:val="15"/>
-        </w:rPr>
-        <w:t>":1,</w:t>
+        <w:t>"success":1,</w:t>
       </w:r>
     </w:p>
     <w:p>
@@ -16350,29 +14523,7 @@
           <w:szCs w:val="15"/>
         </w:rPr>
         <w:tab/>
-        <w:t>"</w:t>
-      </w:r>
-      <w:proofErr w:type="gramStart"/>
-      <w:r>
-        <w:rPr>
-          <w:rFonts w:ascii="Verdana" w:eastAsia="宋体" w:hAnsi="Verdana" w:cs="宋体"/>
-          <w:color w:val="000000"/>
-          <w:kern w:val="0"/>
-          <w:sz w:val="15"/>
-          <w:szCs w:val="15"/>
-        </w:rPr>
-        <w:t>return</w:t>
-      </w:r>
-      <w:proofErr w:type="gramEnd"/>
-      <w:r>
-        <w:rPr>
-          <w:rFonts w:ascii="Verdana" w:eastAsia="宋体" w:hAnsi="Verdana" w:cs="宋体"/>
-          <w:color w:val="000000"/>
-          <w:kern w:val="0"/>
-          <w:sz w:val="15"/>
-          <w:szCs w:val="15"/>
-        </w:rPr>
-        <w:t>":{</w:t>
+        <w:t>"return":{</w:t>
       </w:r>
     </w:p>
     <w:p>
@@ -16500,29 +14651,7 @@
           <w:szCs w:val="15"/>
         </w:rPr>
         <w:tab/>
-        <w:t>"</w:t>
-      </w:r>
-      <w:proofErr w:type="gramStart"/>
-      <w:r>
-        <w:rPr>
-          <w:rFonts w:ascii="Verdana" w:eastAsia="宋体" w:hAnsi="Verdana" w:cs="宋体"/>
-          <w:color w:val="000000"/>
-          <w:kern w:val="0"/>
-          <w:sz w:val="15"/>
-          <w:szCs w:val="15"/>
-        </w:rPr>
-        <w:t>type</w:t>
-      </w:r>
-      <w:proofErr w:type="gramEnd"/>
-      <w:r>
-        <w:rPr>
-          <w:rFonts w:ascii="Verdana" w:eastAsia="宋体" w:hAnsi="Verdana" w:cs="宋体"/>
-          <w:color w:val="000000"/>
-          <w:kern w:val="0"/>
-          <w:sz w:val="15"/>
-          <w:szCs w:val="15"/>
-        </w:rPr>
-        <w:t>":1,</w:t>
+        <w:t>"type":1,</w:t>
       </w:r>
     </w:p>
     <w:p>
@@ -16591,29 +14720,7 @@
           <w:szCs w:val="15"/>
         </w:rPr>
         <w:tab/>
-        <w:t>"</w:t>
-      </w:r>
-      <w:proofErr w:type="gramStart"/>
-      <w:r>
-        <w:rPr>
-          <w:rFonts w:ascii="Verdana" w:eastAsia="宋体" w:hAnsi="Verdana" w:cs="宋体"/>
-          <w:color w:val="000000"/>
-          <w:kern w:val="0"/>
-          <w:sz w:val="15"/>
-          <w:szCs w:val="15"/>
-        </w:rPr>
-        <w:t>amount</w:t>
-      </w:r>
-      <w:proofErr w:type="gramEnd"/>
-      <w:r>
-        <w:rPr>
-          <w:rFonts w:ascii="Verdana" w:eastAsia="宋体" w:hAnsi="Verdana" w:cs="宋体"/>
-          <w:color w:val="000000"/>
-          <w:kern w:val="0"/>
-          <w:sz w:val="15"/>
-          <w:szCs w:val="15"/>
-        </w:rPr>
-        <w:t>":1.00000000,</w:t>
+        <w:t>"amount":1.00000000,</w:t>
       </w:r>
     </w:p>
     <w:p>
@@ -16682,41 +14789,7 @@
           <w:szCs w:val="15"/>
         </w:rPr>
         <w:tab/>
-        <w:t>"</w:t>
-      </w:r>
-      <w:proofErr w:type="spellStart"/>
-      <w:proofErr w:type="gramStart"/>
-      <w:r>
-        <w:rPr>
-          <w:rFonts w:ascii="Verdana" w:eastAsia="宋体" w:hAnsi="Verdana" w:cs="宋体"/>
-          <w:color w:val="000000"/>
-          <w:kern w:val="0"/>
-          <w:sz w:val="15"/>
-          <w:szCs w:val="15"/>
-        </w:rPr>
-        <w:t>currency</w:t>
-      </w:r>
-      <w:proofErr w:type="gramEnd"/>
-      <w:r>
-        <w:rPr>
-          <w:rFonts w:ascii="Verdana" w:eastAsia="宋体" w:hAnsi="Verdana" w:cs="宋体"/>
-          <w:color w:val="000000"/>
-          <w:kern w:val="0"/>
-          <w:sz w:val="15"/>
-          <w:szCs w:val="15"/>
-        </w:rPr>
-        <w:t>":"BTC</w:t>
-      </w:r>
-      <w:proofErr w:type="spellEnd"/>
-      <w:r>
-        <w:rPr>
-          <w:rFonts w:ascii="Verdana" w:eastAsia="宋体" w:hAnsi="Verdana" w:cs="宋体"/>
-          <w:color w:val="000000"/>
-          <w:kern w:val="0"/>
-          <w:sz w:val="15"/>
-          <w:szCs w:val="15"/>
-        </w:rPr>
-        <w:t>",</w:t>
+        <w:t>"currency":"BTC",</w:t>
       </w:r>
     </w:p>
     <w:p>
@@ -16785,31 +14858,7 @@
           <w:szCs w:val="15"/>
         </w:rPr>
         <w:tab/>
-        <w:t>"</w:t>
-      </w:r>
-      <w:proofErr w:type="spellStart"/>
-      <w:proofErr w:type="gramStart"/>
-      <w:r>
-        <w:rPr>
-          <w:rFonts w:ascii="Verdana" w:eastAsia="宋体" w:hAnsi="Verdana" w:cs="宋体"/>
-          <w:color w:val="000000"/>
-          <w:kern w:val="0"/>
-          <w:sz w:val="15"/>
-          <w:szCs w:val="15"/>
-        </w:rPr>
-        <w:t>desc</w:t>
-      </w:r>
-      <w:proofErr w:type="spellEnd"/>
-      <w:proofErr w:type="gramEnd"/>
-      <w:r>
-        <w:rPr>
-          <w:rFonts w:ascii="Verdana" w:eastAsia="宋体" w:hAnsi="Verdana" w:cs="宋体"/>
-          <w:color w:val="000000"/>
-          <w:kern w:val="0"/>
-          <w:sz w:val="15"/>
-          <w:szCs w:val="15"/>
-        </w:rPr>
-        <w:t>":"BTC Payment",</w:t>
+        <w:t>"desc":"BTC Payment",</w:t>
       </w:r>
     </w:p>
     <w:p>
@@ -16878,29 +14927,7 @@
           <w:szCs w:val="15"/>
         </w:rPr>
         <w:tab/>
-        <w:t>"</w:t>
-      </w:r>
-      <w:proofErr w:type="gramStart"/>
-      <w:r>
-        <w:rPr>
-          <w:rFonts w:ascii="Verdana" w:eastAsia="宋体" w:hAnsi="Verdana" w:cs="宋体"/>
-          <w:color w:val="000000"/>
-          <w:kern w:val="0"/>
-          <w:sz w:val="15"/>
-          <w:szCs w:val="15"/>
-        </w:rPr>
-        <w:t>status</w:t>
-      </w:r>
-      <w:proofErr w:type="gramEnd"/>
-      <w:r>
-        <w:rPr>
-          <w:rFonts w:ascii="Verdana" w:eastAsia="宋体" w:hAnsi="Verdana" w:cs="宋体"/>
-          <w:color w:val="000000"/>
-          <w:kern w:val="0"/>
-          <w:sz w:val="15"/>
-          <w:szCs w:val="15"/>
-        </w:rPr>
-        <w:t>":2,</w:t>
+        <w:t>"status":2,</w:t>
       </w:r>
     </w:p>
     <w:p>
@@ -16969,29 +14996,7 @@
           <w:szCs w:val="15"/>
         </w:rPr>
         <w:tab/>
-        <w:t>"</w:t>
-      </w:r>
-      <w:proofErr w:type="gramStart"/>
-      <w:r>
-        <w:rPr>
-          <w:rFonts w:ascii="Verdana" w:eastAsia="宋体" w:hAnsi="Verdana" w:cs="宋体"/>
-          <w:color w:val="000000"/>
-          <w:kern w:val="0"/>
-          <w:sz w:val="15"/>
-          <w:szCs w:val="15"/>
-        </w:rPr>
-        <w:t>timestamp</w:t>
-      </w:r>
-      <w:proofErr w:type="gramEnd"/>
-      <w:r>
-        <w:rPr>
-          <w:rFonts w:ascii="Verdana" w:eastAsia="宋体" w:hAnsi="Verdana" w:cs="宋体"/>
-          <w:color w:val="000000"/>
-          <w:kern w:val="0"/>
-          <w:sz w:val="15"/>
-          <w:szCs w:val="15"/>
-        </w:rPr>
-        <w:t>":1342448420</w:t>
+        <w:t>"timestamp":1342448420</w:t>
       </w:r>
     </w:p>
     <w:p>
@@ -17221,7 +15226,6 @@
           <w:szCs w:val="20"/>
         </w:rPr>
       </w:pPr>
-      <w:proofErr w:type="gramStart"/>
       <w:r>
         <w:rPr>
           <w:rFonts w:ascii="Verdana" w:eastAsia="宋体" w:hAnsi="Verdana" w:cs="宋体"/>
@@ -17234,7 +15238,6 @@
         </w:rPr>
         <w:t>type</w:t>
       </w:r>
-      <w:proofErr w:type="gramEnd"/>
       <w:r>
         <w:rPr>
           <w:rFonts w:ascii="Verdana" w:eastAsia="宋体" w:hAnsi="Verdana" w:cs="宋体"/>
@@ -17259,7 +15262,6 @@
           <w:szCs w:val="20"/>
         </w:rPr>
       </w:pPr>
-      <w:proofErr w:type="gramStart"/>
       <w:r>
         <w:rPr>
           <w:rFonts w:ascii="Verdana" w:eastAsia="宋体" w:hAnsi="Verdana" w:cs="宋体"/>
@@ -17272,7 +15274,6 @@
         </w:rPr>
         <w:t>amount</w:t>
       </w:r>
-      <w:proofErr w:type="gramEnd"/>
       <w:r>
         <w:rPr>
           <w:rFonts w:ascii="Verdana" w:eastAsia="宋体" w:hAnsi="Verdana" w:cs="宋体"/>
@@ -17297,7 +15298,6 @@
           <w:szCs w:val="20"/>
         </w:rPr>
       </w:pPr>
-      <w:proofErr w:type="gramStart"/>
       <w:r>
         <w:rPr>
           <w:rFonts w:ascii="Verdana" w:eastAsia="宋体" w:hAnsi="Verdana" w:cs="宋体"/>
@@ -17310,7 +15310,6 @@
         </w:rPr>
         <w:t>currency</w:t>
       </w:r>
-      <w:proofErr w:type="gramEnd"/>
       <w:r>
         <w:rPr>
           <w:rFonts w:ascii="Verdana" w:eastAsia="宋体" w:hAnsi="Verdana" w:cs="宋体"/>
@@ -17335,8 +15334,6 @@
           <w:szCs w:val="20"/>
         </w:rPr>
       </w:pPr>
-      <w:proofErr w:type="spellStart"/>
-      <w:proofErr w:type="gramStart"/>
       <w:r>
         <w:rPr>
           <w:rFonts w:ascii="Verdana" w:eastAsia="宋体" w:hAnsi="Verdana" w:cs="宋体"/>
@@ -17349,8 +15346,6 @@
         </w:rPr>
         <w:t>desc</w:t>
       </w:r>
-      <w:proofErr w:type="spellEnd"/>
-      <w:proofErr w:type="gramEnd"/>
       <w:r>
         <w:rPr>
           <w:rFonts w:ascii="Verdana" w:eastAsia="宋体" w:hAnsi="Verdana" w:cs="宋体"/>
@@ -17375,7 +15370,6 @@
           <w:szCs w:val="20"/>
         </w:rPr>
       </w:pPr>
-      <w:proofErr w:type="gramStart"/>
       <w:r>
         <w:rPr>
           <w:rFonts w:ascii="Verdana" w:eastAsia="宋体" w:hAnsi="Verdana" w:cs="宋体"/>
@@ -17388,7 +15382,6 @@
         </w:rPr>
         <w:t>status</w:t>
       </w:r>
-      <w:proofErr w:type="gramEnd"/>
       <w:r>
         <w:rPr>
           <w:rFonts w:ascii="Verdana" w:eastAsia="宋体" w:hAnsi="Verdana" w:cs="宋体"/>
@@ -17413,7 +15406,6 @@
           <w:szCs w:val="20"/>
         </w:rPr>
       </w:pPr>
-      <w:proofErr w:type="gramStart"/>
       <w:r>
         <w:rPr>
           <w:rFonts w:ascii="Verdana" w:eastAsia="宋体" w:hAnsi="Verdana" w:cs="宋体"/>
@@ -17426,7 +15418,6 @@
         </w:rPr>
         <w:t>timestamp</w:t>
       </w:r>
-      <w:proofErr w:type="gramEnd"/>
       <w:r>
         <w:rPr>
           <w:rFonts w:ascii="Verdana" w:eastAsia="宋体" w:hAnsi="Verdana" w:cs="宋体"/>

</xml_diff>